<commit_message>
changed incoming data in TestSuite 9.2
</commit_message>
<xml_diff>
--- a/lab09/TestSuite/TS_9_2.docx
+++ b/lab09/TestSuite/TS_9_2.docx
@@ -13,6 +13,7 @@
           <w:szCs w:val="36"/>
         </w:rPr>
       </w:pPr>
+      <w:proofErr w:type="spellStart"/>
       <w:r>
         <w:rPr>
           <w:b/>
@@ -22,6 +23,7 @@
         </w:rPr>
         <w:t>TestSuite</w:t>
       </w:r>
+      <w:proofErr w:type="spellEnd"/>
       <w:r>
         <w:rPr>
           <w:b/>
@@ -135,15 +137,57 @@
                 <w:lang w:val="uk-UA"/>
               </w:rPr>
             </w:pPr>
-            <w:r>
-              <w:rPr>
-                <w:rFonts w:ascii="Courier New" w:eastAsia="Courier New" w:hAnsi="Courier New" w:cs="Courier New"/>
-                <w:sz w:val="24"/>
-                <w:szCs w:val="24"/>
-                <w:lang w:val="uk-UA"/>
-              </w:rPr>
-              <w:t>Artifact: Test Suite</w:t>
-            </w:r>
+            <w:proofErr w:type="spellStart"/>
+            <w:r>
+              <w:rPr>
+                <w:rFonts w:ascii="Courier New" w:eastAsia="Courier New" w:hAnsi="Courier New" w:cs="Courier New"/>
+                <w:sz w:val="24"/>
+                <w:szCs w:val="24"/>
+                <w:lang w:val="uk-UA"/>
+              </w:rPr>
+              <w:t>Artifact</w:t>
+            </w:r>
+            <w:proofErr w:type="spellEnd"/>
+            <w:r>
+              <w:rPr>
+                <w:rFonts w:ascii="Courier New" w:eastAsia="Courier New" w:hAnsi="Courier New" w:cs="Courier New"/>
+                <w:sz w:val="24"/>
+                <w:szCs w:val="24"/>
+                <w:lang w:val="uk-UA"/>
+              </w:rPr>
+              <w:t xml:space="preserve">: </w:t>
+            </w:r>
+            <w:proofErr w:type="spellStart"/>
+            <w:r>
+              <w:rPr>
+                <w:rFonts w:ascii="Courier New" w:eastAsia="Courier New" w:hAnsi="Courier New" w:cs="Courier New"/>
+                <w:sz w:val="24"/>
+                <w:szCs w:val="24"/>
+                <w:lang w:val="uk-UA"/>
+              </w:rPr>
+              <w:t>Test</w:t>
+            </w:r>
+            <w:proofErr w:type="spellEnd"/>
+            <w:r>
+              <w:rPr>
+                <w:rFonts w:ascii="Courier New" w:eastAsia="Courier New" w:hAnsi="Courier New" w:cs="Courier New"/>
+                <w:sz w:val="24"/>
+                <w:szCs w:val="24"/>
+                <w:lang w:val="uk-UA"/>
+              </w:rPr>
+              <w:t xml:space="preserve"> </w:t>
+            </w:r>
+            <w:proofErr w:type="spellStart"/>
+            <w:r>
+              <w:rPr>
+                <w:rFonts w:ascii="Courier New" w:eastAsia="Courier New" w:hAnsi="Courier New" w:cs="Courier New"/>
+                <w:sz w:val="24"/>
+                <w:szCs w:val="24"/>
+                <w:lang w:val="uk-UA"/>
+              </w:rPr>
+              <w:t>Suite</w:t>
+            </w:r>
+            <w:proofErr w:type="spellEnd"/>
           </w:p>
         </w:tc>
         <w:tc>
@@ -195,6 +239,7 @@
                 <w:lang w:val="uk-UA"/>
               </w:rPr>
             </w:pPr>
+            <w:proofErr w:type="spellStart"/>
             <w:r>
               <w:rPr>
                 <w:rFonts w:ascii="Arial" w:hAnsi="Arial" w:cs="Arial"/>
@@ -203,8 +248,53 @@
                 <w:szCs w:val="22"/>
                 <w:lang w:val="uk-UA"/>
               </w:rPr>
-              <w:t>Test Suite Description</w:t>
-            </w:r>
+              <w:t>Test</w:t>
+            </w:r>
+            <w:proofErr w:type="spellEnd"/>
+            <w:r>
+              <w:rPr>
+                <w:rFonts w:ascii="Arial" w:hAnsi="Arial" w:cs="Arial"/>
+                <w:b/>
+                <w:sz w:val="22"/>
+                <w:szCs w:val="22"/>
+                <w:lang w:val="uk-UA"/>
+              </w:rPr>
+              <w:t xml:space="preserve"> </w:t>
+            </w:r>
+            <w:proofErr w:type="spellStart"/>
+            <w:r>
+              <w:rPr>
+                <w:rFonts w:ascii="Arial" w:hAnsi="Arial" w:cs="Arial"/>
+                <w:b/>
+                <w:sz w:val="22"/>
+                <w:szCs w:val="22"/>
+                <w:lang w:val="uk-UA"/>
+              </w:rPr>
+              <w:t>Suite</w:t>
+            </w:r>
+            <w:proofErr w:type="spellEnd"/>
+            <w:r>
+              <w:rPr>
+                <w:rFonts w:ascii="Arial" w:hAnsi="Arial" w:cs="Arial"/>
+                <w:b/>
+                <w:sz w:val="22"/>
+                <w:szCs w:val="22"/>
+                <w:lang w:val="uk-UA"/>
+              </w:rPr>
+              <w:t xml:space="preserve"> </w:t>
+            </w:r>
+            <w:proofErr w:type="spellStart"/>
+            <w:r>
+              <w:rPr>
+                <w:rFonts w:ascii="Arial" w:hAnsi="Arial" w:cs="Arial"/>
+                <w:b/>
+                <w:sz w:val="22"/>
+                <w:szCs w:val="22"/>
+                <w:lang w:val="uk-UA"/>
+              </w:rPr>
+              <w:t>Description</w:t>
+            </w:r>
+            <w:proofErr w:type="spellEnd"/>
           </w:p>
         </w:tc>
         <w:tc>
@@ -305,14 +395,25 @@
                 <w:szCs w:val="24"/>
               </w:rPr>
             </w:pPr>
-            <w:r>
-              <w:rPr>
-                <w:rFonts w:ascii="Courier New" w:eastAsia="Courier New" w:hAnsi="Courier New" w:cs="Courier New"/>
-                <w:sz w:val="24"/>
-                <w:szCs w:val="24"/>
-                <w:lang w:val="uk-UA"/>
-              </w:rPr>
-              <w:t xml:space="preserve">Date: </w:t>
+            <w:proofErr w:type="spellStart"/>
+            <w:r>
+              <w:rPr>
+                <w:rFonts w:ascii="Courier New" w:eastAsia="Courier New" w:hAnsi="Courier New" w:cs="Courier New"/>
+                <w:sz w:val="24"/>
+                <w:szCs w:val="24"/>
+                <w:lang w:val="uk-UA"/>
+              </w:rPr>
+              <w:t>Date</w:t>
+            </w:r>
+            <w:proofErr w:type="spellEnd"/>
+            <w:r>
+              <w:rPr>
+                <w:rFonts w:ascii="Courier New" w:eastAsia="Courier New" w:hAnsi="Courier New" w:cs="Courier New"/>
+                <w:sz w:val="24"/>
+                <w:szCs w:val="24"/>
+                <w:lang w:val="uk-UA"/>
+              </w:rPr>
+              <w:t xml:space="preserve">: </w:t>
             </w:r>
             <w:r>
               <w:rPr>
@@ -392,7 +493,25 @@
                 <w:szCs w:val="24"/>
                 <w:lang w:val="uk-UA"/>
               </w:rPr>
-              <w:t xml:space="preserve">Назва проекта/ПЗ / </w:t>
+              <w:t xml:space="preserve">Назва </w:t>
+            </w:r>
+            <w:proofErr w:type="spellStart"/>
+            <w:r>
+              <w:rPr>
+                <w:sz w:val="24"/>
+                <w:szCs w:val="24"/>
+                <w:lang w:val="uk-UA"/>
+              </w:rPr>
+              <w:t>проекта</w:t>
+            </w:r>
+            <w:proofErr w:type="spellEnd"/>
+            <w:r>
+              <w:rPr>
+                <w:sz w:val="24"/>
+                <w:szCs w:val="24"/>
+                <w:lang w:val="uk-UA"/>
+              </w:rPr>
+              <w:t xml:space="preserve">/ПЗ / </w:t>
             </w:r>
           </w:p>
           <w:p>
@@ -653,7 +772,25 @@
                 <w:szCs w:val="24"/>
                 <w:lang w:val="uk-UA"/>
               </w:rPr>
-              <w:t xml:space="preserve">Автор тест-сьюта </w:t>
+              <w:t>Автор тест-</w:t>
+            </w:r>
+            <w:proofErr w:type="spellStart"/>
+            <w:r>
+              <w:rPr>
+                <w:sz w:val="24"/>
+                <w:szCs w:val="24"/>
+                <w:lang w:val="uk-UA"/>
+              </w:rPr>
+              <w:t>сьюта</w:t>
+            </w:r>
+            <w:proofErr w:type="spellEnd"/>
+            <w:r>
+              <w:rPr>
+                <w:sz w:val="24"/>
+                <w:szCs w:val="24"/>
+                <w:lang w:val="uk-UA"/>
+              </w:rPr>
+              <w:t xml:space="preserve"> </w:t>
             </w:r>
             <w:r>
               <w:rPr>
@@ -675,6 +812,7 @@
                 <w:lang w:val="uk-UA"/>
               </w:rPr>
             </w:pPr>
+            <w:proofErr w:type="spellStart"/>
             <w:r>
               <w:rPr>
                 <w:rFonts w:ascii="Arial" w:hAnsi="Arial" w:cs="Arial"/>
@@ -683,8 +821,53 @@
                 <w:szCs w:val="22"/>
                 <w:lang w:val="uk-UA"/>
               </w:rPr>
-              <w:t>Test Suite Author</w:t>
-            </w:r>
+              <w:t>Test</w:t>
+            </w:r>
+            <w:proofErr w:type="spellEnd"/>
+            <w:r>
+              <w:rPr>
+                <w:rFonts w:ascii="Arial" w:hAnsi="Arial" w:cs="Arial"/>
+                <w:b/>
+                <w:sz w:val="22"/>
+                <w:szCs w:val="22"/>
+                <w:lang w:val="uk-UA"/>
+              </w:rPr>
+              <w:t xml:space="preserve"> </w:t>
+            </w:r>
+            <w:proofErr w:type="spellStart"/>
+            <w:r>
+              <w:rPr>
+                <w:rFonts w:ascii="Arial" w:hAnsi="Arial" w:cs="Arial"/>
+                <w:b/>
+                <w:sz w:val="22"/>
+                <w:szCs w:val="22"/>
+                <w:lang w:val="uk-UA"/>
+              </w:rPr>
+              <w:t>Suite</w:t>
+            </w:r>
+            <w:proofErr w:type="spellEnd"/>
+            <w:r>
+              <w:rPr>
+                <w:rFonts w:ascii="Arial" w:hAnsi="Arial" w:cs="Arial"/>
+                <w:b/>
+                <w:sz w:val="22"/>
+                <w:szCs w:val="22"/>
+                <w:lang w:val="uk-UA"/>
+              </w:rPr>
+              <w:t xml:space="preserve"> </w:t>
+            </w:r>
+            <w:proofErr w:type="spellStart"/>
+            <w:r>
+              <w:rPr>
+                <w:rFonts w:ascii="Arial" w:hAnsi="Arial" w:cs="Arial"/>
+                <w:b/>
+                <w:sz w:val="22"/>
+                <w:szCs w:val="22"/>
+                <w:lang w:val="uk-UA"/>
+              </w:rPr>
+              <w:t>Author</w:t>
+            </w:r>
+            <w:proofErr w:type="spellEnd"/>
           </w:p>
         </w:tc>
         <w:tc>
@@ -940,6 +1123,7 @@
                 <w:lang w:val="uk-UA"/>
               </w:rPr>
             </w:pPr>
+            <w:proofErr w:type="spellStart"/>
             <w:r>
               <w:rPr>
                 <w:rFonts w:ascii="Arial" w:hAnsi="Arial" w:cs="Arial"/>
@@ -948,7 +1132,40 @@
                 <w:szCs w:val="22"/>
                 <w:lang w:val="uk-UA"/>
               </w:rPr>
-              <w:t>Test Case ID</w:t>
+              <w:t>Test</w:t>
+            </w:r>
+            <w:proofErr w:type="spellEnd"/>
+            <w:r>
+              <w:rPr>
+                <w:rFonts w:ascii="Arial" w:hAnsi="Arial" w:cs="Arial"/>
+                <w:b/>
+                <w:sz w:val="22"/>
+                <w:szCs w:val="22"/>
+                <w:lang w:val="uk-UA"/>
+              </w:rPr>
+              <w:t xml:space="preserve"> </w:t>
+            </w:r>
+            <w:proofErr w:type="spellStart"/>
+            <w:r>
+              <w:rPr>
+                <w:rFonts w:ascii="Arial" w:hAnsi="Arial" w:cs="Arial"/>
+                <w:b/>
+                <w:sz w:val="22"/>
+                <w:szCs w:val="22"/>
+                <w:lang w:val="uk-UA"/>
+              </w:rPr>
+              <w:t>Case</w:t>
+            </w:r>
+            <w:proofErr w:type="spellEnd"/>
+            <w:r>
+              <w:rPr>
+                <w:rFonts w:ascii="Arial" w:hAnsi="Arial" w:cs="Arial"/>
+                <w:b/>
+                <w:sz w:val="22"/>
+                <w:szCs w:val="22"/>
+                <w:lang w:val="uk-UA"/>
+              </w:rPr>
+              <w:t xml:space="preserve"> ID</w:t>
             </w:r>
           </w:p>
         </w:tc>
@@ -992,6 +1209,7 @@
               </w:rPr>
               <w:t>I</w:t>
             </w:r>
+            <w:proofErr w:type="spellStart"/>
             <w:r>
               <w:rPr>
                 <w:rFonts w:ascii="Arial" w:hAnsi="Arial" w:cs="Arial"/>
@@ -1000,8 +1218,31 @@
                 <w:szCs w:val="22"/>
                 <w:lang w:val="uk-UA"/>
               </w:rPr>
-              <w:t>ncoming data</w:t>
-            </w:r>
+              <w:t>ncoming</w:t>
+            </w:r>
+            <w:proofErr w:type="spellEnd"/>
+            <w:r>
+              <w:rPr>
+                <w:rFonts w:ascii="Arial" w:hAnsi="Arial" w:cs="Arial"/>
+                <w:b/>
+                <w:sz w:val="22"/>
+                <w:szCs w:val="22"/>
+                <w:lang w:val="uk-UA"/>
+              </w:rPr>
+              <w:t xml:space="preserve"> </w:t>
+            </w:r>
+            <w:proofErr w:type="spellStart"/>
+            <w:r>
+              <w:rPr>
+                <w:rFonts w:ascii="Arial" w:hAnsi="Arial" w:cs="Arial"/>
+                <w:b/>
+                <w:sz w:val="22"/>
+                <w:szCs w:val="22"/>
+                <w:lang w:val="uk-UA"/>
+              </w:rPr>
+              <w:t>data</w:t>
+            </w:r>
+            <w:proofErr w:type="spellEnd"/>
           </w:p>
         </w:tc>
         <w:tc>
@@ -1036,6 +1277,7 @@
                 <w:lang w:val="uk-UA"/>
               </w:rPr>
             </w:pPr>
+            <w:proofErr w:type="spellStart"/>
             <w:r>
               <w:rPr>
                 <w:rFonts w:ascii="Arial" w:hAnsi="Arial" w:cs="Arial"/>
@@ -1044,8 +1286,31 @@
                 <w:szCs w:val="22"/>
                 <w:lang w:val="uk-UA"/>
               </w:rPr>
-              <w:t>Expected Result</w:t>
-            </w:r>
+              <w:t>Expected</w:t>
+            </w:r>
+            <w:proofErr w:type="spellEnd"/>
+            <w:r>
+              <w:rPr>
+                <w:rFonts w:ascii="Arial" w:hAnsi="Arial" w:cs="Arial"/>
+                <w:b/>
+                <w:sz w:val="22"/>
+                <w:szCs w:val="22"/>
+                <w:lang w:val="uk-UA"/>
+              </w:rPr>
+              <w:t xml:space="preserve"> </w:t>
+            </w:r>
+            <w:proofErr w:type="spellStart"/>
+            <w:r>
+              <w:rPr>
+                <w:rFonts w:ascii="Arial" w:hAnsi="Arial" w:cs="Arial"/>
+                <w:b/>
+                <w:sz w:val="22"/>
+                <w:szCs w:val="22"/>
+                <w:lang w:val="uk-UA"/>
+              </w:rPr>
+              <w:t>Result</w:t>
+            </w:r>
+            <w:proofErr w:type="spellEnd"/>
           </w:p>
         </w:tc>
         <w:tc>
@@ -1080,6 +1345,7 @@
                 <w:lang w:val="uk-UA"/>
               </w:rPr>
             </w:pPr>
+            <w:proofErr w:type="spellStart"/>
             <w:r>
               <w:rPr>
                 <w:rFonts w:ascii="Arial" w:hAnsi="Arial" w:cs="Arial"/>
@@ -1088,8 +1354,31 @@
                 <w:szCs w:val="22"/>
                 <w:lang w:val="uk-UA"/>
               </w:rPr>
-              <w:t>Test Result</w:t>
-            </w:r>
+              <w:t>Test</w:t>
+            </w:r>
+            <w:proofErr w:type="spellEnd"/>
+            <w:r>
+              <w:rPr>
+                <w:rFonts w:ascii="Arial" w:hAnsi="Arial" w:cs="Arial"/>
+                <w:b/>
+                <w:sz w:val="22"/>
+                <w:szCs w:val="22"/>
+                <w:lang w:val="uk-UA"/>
+              </w:rPr>
+              <w:t xml:space="preserve"> </w:t>
+            </w:r>
+            <w:proofErr w:type="spellStart"/>
+            <w:r>
+              <w:rPr>
+                <w:rFonts w:ascii="Arial" w:hAnsi="Arial" w:cs="Arial"/>
+                <w:b/>
+                <w:sz w:val="22"/>
+                <w:szCs w:val="22"/>
+                <w:lang w:val="uk-UA"/>
+              </w:rPr>
+              <w:t>Result</w:t>
+            </w:r>
+            <w:proofErr w:type="spellEnd"/>
           </w:p>
         </w:tc>
       </w:tr>
@@ -1821,7 +2110,15 @@
                 <w:sz w:val="20"/>
                 <w:szCs w:val="20"/>
               </w:rPr>
-              <w:t>625</w:t>
+              <w:t>62</w:t>
+            </w:r>
+            <w:r>
+              <w:rPr>
+                <w:rFonts w:ascii="Arial" w:eastAsia="Arial" w:hAnsi="Arial" w:cs="Arial"/>
+                <w:sz w:val="20"/>
+                <w:szCs w:val="20"/>
+              </w:rPr>
+              <w:t>4</w:t>
             </w:r>
           </w:p>
         </w:tc>
@@ -2036,7 +2333,15 @@
                 <w:sz w:val="20"/>
                 <w:szCs w:val="20"/>
               </w:rPr>
-              <w:t>626</w:t>
+              <w:t>62</w:t>
+            </w:r>
+            <w:r>
+              <w:rPr>
+                <w:rFonts w:ascii="Arial" w:eastAsia="Arial" w:hAnsi="Arial" w:cs="Arial"/>
+                <w:sz w:val="20"/>
+                <w:szCs w:val="20"/>
+              </w:rPr>
+              <w:t>5</w:t>
             </w:r>
           </w:p>
         </w:tc>

</xml_diff>

<commit_message>
all test cases with Test Suite 9.2 received the Passed mark
</commit_message>
<xml_diff>
--- a/lab09/TestSuite/TS_9_2.docx
+++ b/lab09/TestSuite/TS_9_2.docx
@@ -13,7 +13,6 @@
           <w:szCs w:val="36"/>
         </w:rPr>
       </w:pPr>
-      <w:proofErr w:type="spellStart"/>
       <w:r>
         <w:rPr>
           <w:b/>
@@ -23,7 +22,6 @@
         </w:rPr>
         <w:t>TestSuite</w:t>
       </w:r>
-      <w:proofErr w:type="spellEnd"/>
       <w:r>
         <w:rPr>
           <w:b/>
@@ -137,57 +135,15 @@
                 <w:lang w:val="uk-UA"/>
               </w:rPr>
             </w:pPr>
-            <w:proofErr w:type="spellStart"/>
-            <w:r>
-              <w:rPr>
-                <w:rFonts w:ascii="Courier New" w:eastAsia="Courier New" w:hAnsi="Courier New" w:cs="Courier New"/>
-                <w:sz w:val="24"/>
-                <w:szCs w:val="24"/>
-                <w:lang w:val="uk-UA"/>
-              </w:rPr>
-              <w:t>Artifact</w:t>
-            </w:r>
-            <w:proofErr w:type="spellEnd"/>
-            <w:r>
-              <w:rPr>
-                <w:rFonts w:ascii="Courier New" w:eastAsia="Courier New" w:hAnsi="Courier New" w:cs="Courier New"/>
-                <w:sz w:val="24"/>
-                <w:szCs w:val="24"/>
-                <w:lang w:val="uk-UA"/>
-              </w:rPr>
-              <w:t xml:space="preserve">: </w:t>
-            </w:r>
-            <w:proofErr w:type="spellStart"/>
-            <w:r>
-              <w:rPr>
-                <w:rFonts w:ascii="Courier New" w:eastAsia="Courier New" w:hAnsi="Courier New" w:cs="Courier New"/>
-                <w:sz w:val="24"/>
-                <w:szCs w:val="24"/>
-                <w:lang w:val="uk-UA"/>
-              </w:rPr>
-              <w:t>Test</w:t>
-            </w:r>
-            <w:proofErr w:type="spellEnd"/>
-            <w:r>
-              <w:rPr>
-                <w:rFonts w:ascii="Courier New" w:eastAsia="Courier New" w:hAnsi="Courier New" w:cs="Courier New"/>
-                <w:sz w:val="24"/>
-                <w:szCs w:val="24"/>
-                <w:lang w:val="uk-UA"/>
-              </w:rPr>
-              <w:t xml:space="preserve"> </w:t>
-            </w:r>
-            <w:proofErr w:type="spellStart"/>
-            <w:r>
-              <w:rPr>
-                <w:rFonts w:ascii="Courier New" w:eastAsia="Courier New" w:hAnsi="Courier New" w:cs="Courier New"/>
-                <w:sz w:val="24"/>
-                <w:szCs w:val="24"/>
-                <w:lang w:val="uk-UA"/>
-              </w:rPr>
-              <w:t>Suite</w:t>
-            </w:r>
-            <w:proofErr w:type="spellEnd"/>
+            <w:r>
+              <w:rPr>
+                <w:rFonts w:ascii="Courier New" w:eastAsia="Courier New" w:hAnsi="Courier New" w:cs="Courier New"/>
+                <w:sz w:val="24"/>
+                <w:szCs w:val="24"/>
+                <w:lang w:val="uk-UA"/>
+              </w:rPr>
+              <w:t>Artifact: Test Suite</w:t>
+            </w:r>
           </w:p>
         </w:tc>
         <w:tc>
@@ -239,7 +195,6 @@
                 <w:lang w:val="uk-UA"/>
               </w:rPr>
             </w:pPr>
-            <w:proofErr w:type="spellStart"/>
             <w:r>
               <w:rPr>
                 <w:rFonts w:ascii="Arial" w:hAnsi="Arial" w:cs="Arial"/>
@@ -248,53 +203,8 @@
                 <w:szCs w:val="22"/>
                 <w:lang w:val="uk-UA"/>
               </w:rPr>
-              <w:t>Test</w:t>
-            </w:r>
-            <w:proofErr w:type="spellEnd"/>
-            <w:r>
-              <w:rPr>
-                <w:rFonts w:ascii="Arial" w:hAnsi="Arial" w:cs="Arial"/>
-                <w:b/>
-                <w:sz w:val="22"/>
-                <w:szCs w:val="22"/>
-                <w:lang w:val="uk-UA"/>
-              </w:rPr>
-              <w:t xml:space="preserve"> </w:t>
-            </w:r>
-            <w:proofErr w:type="spellStart"/>
-            <w:r>
-              <w:rPr>
-                <w:rFonts w:ascii="Arial" w:hAnsi="Arial" w:cs="Arial"/>
-                <w:b/>
-                <w:sz w:val="22"/>
-                <w:szCs w:val="22"/>
-                <w:lang w:val="uk-UA"/>
-              </w:rPr>
-              <w:t>Suite</w:t>
-            </w:r>
-            <w:proofErr w:type="spellEnd"/>
-            <w:r>
-              <w:rPr>
-                <w:rFonts w:ascii="Arial" w:hAnsi="Arial" w:cs="Arial"/>
-                <w:b/>
-                <w:sz w:val="22"/>
-                <w:szCs w:val="22"/>
-                <w:lang w:val="uk-UA"/>
-              </w:rPr>
-              <w:t xml:space="preserve"> </w:t>
-            </w:r>
-            <w:proofErr w:type="spellStart"/>
-            <w:r>
-              <w:rPr>
-                <w:rFonts w:ascii="Arial" w:hAnsi="Arial" w:cs="Arial"/>
-                <w:b/>
-                <w:sz w:val="22"/>
-                <w:szCs w:val="22"/>
-                <w:lang w:val="uk-UA"/>
-              </w:rPr>
-              <w:t>Description</w:t>
-            </w:r>
-            <w:proofErr w:type="spellEnd"/>
+              <w:t>Test Suite Description</w:t>
+            </w:r>
           </w:p>
         </w:tc>
         <w:tc>
@@ -395,25 +305,14 @@
                 <w:szCs w:val="24"/>
               </w:rPr>
             </w:pPr>
-            <w:proofErr w:type="spellStart"/>
-            <w:r>
-              <w:rPr>
-                <w:rFonts w:ascii="Courier New" w:eastAsia="Courier New" w:hAnsi="Courier New" w:cs="Courier New"/>
-                <w:sz w:val="24"/>
-                <w:szCs w:val="24"/>
-                <w:lang w:val="uk-UA"/>
-              </w:rPr>
-              <w:t>Date</w:t>
-            </w:r>
-            <w:proofErr w:type="spellEnd"/>
-            <w:r>
-              <w:rPr>
-                <w:rFonts w:ascii="Courier New" w:eastAsia="Courier New" w:hAnsi="Courier New" w:cs="Courier New"/>
-                <w:sz w:val="24"/>
-                <w:szCs w:val="24"/>
-                <w:lang w:val="uk-UA"/>
-              </w:rPr>
-              <w:t xml:space="preserve">: </w:t>
+            <w:r>
+              <w:rPr>
+                <w:rFonts w:ascii="Courier New" w:eastAsia="Courier New" w:hAnsi="Courier New" w:cs="Courier New"/>
+                <w:sz w:val="24"/>
+                <w:szCs w:val="24"/>
+                <w:lang w:val="uk-UA"/>
+              </w:rPr>
+              <w:t xml:space="preserve">Date: </w:t>
             </w:r>
             <w:r>
               <w:rPr>
@@ -493,25 +392,7 @@
                 <w:szCs w:val="24"/>
                 <w:lang w:val="uk-UA"/>
               </w:rPr>
-              <w:t xml:space="preserve">Назва </w:t>
-            </w:r>
-            <w:proofErr w:type="spellStart"/>
-            <w:r>
-              <w:rPr>
-                <w:sz w:val="24"/>
-                <w:szCs w:val="24"/>
-                <w:lang w:val="uk-UA"/>
-              </w:rPr>
-              <w:t>проекта</w:t>
-            </w:r>
-            <w:proofErr w:type="spellEnd"/>
-            <w:r>
-              <w:rPr>
-                <w:sz w:val="24"/>
-                <w:szCs w:val="24"/>
-                <w:lang w:val="uk-UA"/>
-              </w:rPr>
-              <w:t xml:space="preserve">/ПЗ / </w:t>
+              <w:t xml:space="preserve">Назва проекта/ПЗ / </w:t>
             </w:r>
           </w:p>
           <w:p>
@@ -772,25 +653,7 @@
                 <w:szCs w:val="24"/>
                 <w:lang w:val="uk-UA"/>
               </w:rPr>
-              <w:t>Автор тест-</w:t>
-            </w:r>
-            <w:proofErr w:type="spellStart"/>
-            <w:r>
-              <w:rPr>
-                <w:sz w:val="24"/>
-                <w:szCs w:val="24"/>
-                <w:lang w:val="uk-UA"/>
-              </w:rPr>
-              <w:t>сьюта</w:t>
-            </w:r>
-            <w:proofErr w:type="spellEnd"/>
-            <w:r>
-              <w:rPr>
-                <w:sz w:val="24"/>
-                <w:szCs w:val="24"/>
-                <w:lang w:val="uk-UA"/>
-              </w:rPr>
-              <w:t xml:space="preserve"> </w:t>
+              <w:t xml:space="preserve">Автор тест-сьюта </w:t>
             </w:r>
             <w:r>
               <w:rPr>
@@ -812,7 +675,6 @@
                 <w:lang w:val="uk-UA"/>
               </w:rPr>
             </w:pPr>
-            <w:proofErr w:type="spellStart"/>
             <w:r>
               <w:rPr>
                 <w:rFonts w:ascii="Arial" w:hAnsi="Arial" w:cs="Arial"/>
@@ -821,53 +683,8 @@
                 <w:szCs w:val="22"/>
                 <w:lang w:val="uk-UA"/>
               </w:rPr>
-              <w:t>Test</w:t>
-            </w:r>
-            <w:proofErr w:type="spellEnd"/>
-            <w:r>
-              <w:rPr>
-                <w:rFonts w:ascii="Arial" w:hAnsi="Arial" w:cs="Arial"/>
-                <w:b/>
-                <w:sz w:val="22"/>
-                <w:szCs w:val="22"/>
-                <w:lang w:val="uk-UA"/>
-              </w:rPr>
-              <w:t xml:space="preserve"> </w:t>
-            </w:r>
-            <w:proofErr w:type="spellStart"/>
-            <w:r>
-              <w:rPr>
-                <w:rFonts w:ascii="Arial" w:hAnsi="Arial" w:cs="Arial"/>
-                <w:b/>
-                <w:sz w:val="22"/>
-                <w:szCs w:val="22"/>
-                <w:lang w:val="uk-UA"/>
-              </w:rPr>
-              <w:t>Suite</w:t>
-            </w:r>
-            <w:proofErr w:type="spellEnd"/>
-            <w:r>
-              <w:rPr>
-                <w:rFonts w:ascii="Arial" w:hAnsi="Arial" w:cs="Arial"/>
-                <w:b/>
-                <w:sz w:val="22"/>
-                <w:szCs w:val="22"/>
-                <w:lang w:val="uk-UA"/>
-              </w:rPr>
-              <w:t xml:space="preserve"> </w:t>
-            </w:r>
-            <w:proofErr w:type="spellStart"/>
-            <w:r>
-              <w:rPr>
-                <w:rFonts w:ascii="Arial" w:hAnsi="Arial" w:cs="Arial"/>
-                <w:b/>
-                <w:sz w:val="22"/>
-                <w:szCs w:val="22"/>
-                <w:lang w:val="uk-UA"/>
-              </w:rPr>
-              <w:t>Author</w:t>
-            </w:r>
-            <w:proofErr w:type="spellEnd"/>
+              <w:t>Test Suite Author</w:t>
+            </w:r>
           </w:p>
         </w:tc>
         <w:tc>
@@ -1123,7 +940,6 @@
                 <w:lang w:val="uk-UA"/>
               </w:rPr>
             </w:pPr>
-            <w:proofErr w:type="spellStart"/>
             <w:r>
               <w:rPr>
                 <w:rFonts w:ascii="Arial" w:hAnsi="Arial" w:cs="Arial"/>
@@ -1132,31 +948,50 @@
                 <w:szCs w:val="22"/>
                 <w:lang w:val="uk-UA"/>
               </w:rPr>
-              <w:t>Test</w:t>
-            </w:r>
-            <w:proofErr w:type="spellEnd"/>
-            <w:r>
+              <w:t>Test Case ID</w:t>
+            </w:r>
+          </w:p>
+        </w:tc>
+        <w:tc>
+          <w:tcPr>
+            <w:tcW w:w="3118" w:type="dxa"/>
+            <w:tcBorders>
+              <w:top w:val="single" w:sz="12" w:space="0" w:color="666666"/>
+              <w:left w:val="single" w:sz="12" w:space="0" w:color="666666"/>
+              <w:bottom w:val="single" w:sz="12" w:space="0" w:color="666666"/>
+              <w:right w:val="single" w:sz="12" w:space="0" w:color="666666"/>
+            </w:tcBorders>
+            <w:shd w:val="clear" w:color="auto" w:fill="D9D9D9"/>
+            <w:tcMar>
+              <w:top w:w="100" w:type="dxa"/>
+              <w:left w:w="100" w:type="dxa"/>
+              <w:bottom w:w="100" w:type="dxa"/>
+              <w:right w:w="100" w:type="dxa"/>
+            </w:tcMar>
+            <w:vAlign w:val="center"/>
+            <w:hideMark/>
+          </w:tcPr>
+          <w:p>
+            <w:pPr>
+              <w:widowControl w:val="0"/>
+              <w:spacing w:line="240" w:lineRule="auto"/>
+              <w:jc w:val="center"/>
               <w:rPr>
                 <w:rFonts w:ascii="Arial" w:hAnsi="Arial" w:cs="Arial"/>
                 <w:b/>
                 <w:sz w:val="22"/>
                 <w:szCs w:val="22"/>
-                <w:lang w:val="uk-UA"/>
-              </w:rPr>
-              <w:t xml:space="preserve"> </w:t>
-            </w:r>
-            <w:proofErr w:type="spellStart"/>
+              </w:rPr>
+            </w:pPr>
             <w:r>
               <w:rPr>
                 <w:rFonts w:ascii="Arial" w:hAnsi="Arial" w:cs="Arial"/>
                 <w:b/>
                 <w:sz w:val="22"/>
                 <w:szCs w:val="22"/>
-                <w:lang w:val="uk-UA"/>
-              </w:rPr>
-              <w:t>Case</w:t>
-            </w:r>
-            <w:proofErr w:type="spellEnd"/>
+              </w:rPr>
+              <w:t>I</w:t>
+            </w:r>
             <w:r>
               <w:rPr>
                 <w:rFonts w:ascii="Arial" w:hAnsi="Arial" w:cs="Arial"/>
@@ -1165,13 +1000,13 @@
                 <w:szCs w:val="22"/>
                 <w:lang w:val="uk-UA"/>
               </w:rPr>
-              <w:t xml:space="preserve"> ID</w:t>
-            </w:r>
-          </w:p>
-        </w:tc>
-        <w:tc>
-          <w:tcPr>
-            <w:tcW w:w="3118" w:type="dxa"/>
+              <w:t>ncoming data</w:t>
+            </w:r>
+          </w:p>
+        </w:tc>
+        <w:tc>
+          <w:tcPr>
+            <w:tcW w:w="2977" w:type="dxa"/>
             <w:tcBorders>
               <w:top w:val="single" w:sz="12" w:space="0" w:color="666666"/>
               <w:left w:val="single" w:sz="12" w:space="0" w:color="666666"/>
@@ -1198,6 +1033,7 @@
                 <w:b/>
                 <w:sz w:val="22"/>
                 <w:szCs w:val="22"/>
+                <w:lang w:val="uk-UA"/>
               </w:rPr>
             </w:pPr>
             <w:r>
@@ -1206,11 +1042,36 @@
                 <w:b/>
                 <w:sz w:val="22"/>
                 <w:szCs w:val="22"/>
-              </w:rPr>
-              <w:t>I</w:t>
-            </w:r>
-            <w:proofErr w:type="spellStart"/>
-            <w:r>
+                <w:lang w:val="uk-UA"/>
+              </w:rPr>
+              <w:t>Expected Result</w:t>
+            </w:r>
+          </w:p>
+        </w:tc>
+        <w:tc>
+          <w:tcPr>
+            <w:tcW w:w="1447" w:type="dxa"/>
+            <w:tcBorders>
+              <w:top w:val="single" w:sz="12" w:space="0" w:color="666666"/>
+              <w:left w:val="single" w:sz="12" w:space="0" w:color="666666"/>
+              <w:bottom w:val="single" w:sz="12" w:space="0" w:color="666666"/>
+              <w:right w:val="single" w:sz="12" w:space="0" w:color="666666"/>
+            </w:tcBorders>
+            <w:shd w:val="clear" w:color="auto" w:fill="D9D9D9"/>
+            <w:tcMar>
+              <w:top w:w="100" w:type="dxa"/>
+              <w:left w:w="100" w:type="dxa"/>
+              <w:bottom w:w="100" w:type="dxa"/>
+              <w:right w:w="100" w:type="dxa"/>
+            </w:tcMar>
+            <w:vAlign w:val="center"/>
+            <w:hideMark/>
+          </w:tcPr>
+          <w:p>
+            <w:pPr>
+              <w:widowControl w:val="0"/>
+              <w:spacing w:line="240" w:lineRule="auto"/>
+              <w:jc w:val="center"/>
               <w:rPr>
                 <w:rFonts w:ascii="Arial" w:hAnsi="Arial" w:cs="Arial"/>
                 <w:b/>
@@ -1218,9 +1079,7 @@
                 <w:szCs w:val="22"/>
                 <w:lang w:val="uk-UA"/>
               </w:rPr>
-              <w:t>ncoming</w:t>
-            </w:r>
-            <w:proofErr w:type="spellEnd"/>
+            </w:pPr>
             <w:r>
               <w:rPr>
                 <w:rFonts w:ascii="Arial" w:hAnsi="Arial" w:cs="Arial"/>
@@ -1229,32 +1088,21 @@
                 <w:szCs w:val="22"/>
                 <w:lang w:val="uk-UA"/>
               </w:rPr>
-              <w:t xml:space="preserve"> </w:t>
-            </w:r>
-            <w:proofErr w:type="spellStart"/>
-            <w:r>
-              <w:rPr>
-                <w:rFonts w:ascii="Arial" w:hAnsi="Arial" w:cs="Arial"/>
-                <w:b/>
-                <w:sz w:val="22"/>
-                <w:szCs w:val="22"/>
-                <w:lang w:val="uk-UA"/>
-              </w:rPr>
-              <w:t>data</w:t>
-            </w:r>
-            <w:proofErr w:type="spellEnd"/>
-          </w:p>
-        </w:tc>
-        <w:tc>
-          <w:tcPr>
-            <w:tcW w:w="2977" w:type="dxa"/>
+              <w:t>Test Result</w:t>
+            </w:r>
+          </w:p>
+        </w:tc>
+      </w:tr>
+      <w:tr>
+        <w:tc>
+          <w:tcPr>
+            <w:tcW w:w="1518" w:type="dxa"/>
             <w:tcBorders>
               <w:top w:val="single" w:sz="12" w:space="0" w:color="666666"/>
               <w:left w:val="single" w:sz="12" w:space="0" w:color="666666"/>
               <w:bottom w:val="single" w:sz="12" w:space="0" w:color="666666"/>
               <w:right w:val="single" w:sz="12" w:space="0" w:color="666666"/>
             </w:tcBorders>
-            <w:shd w:val="clear" w:color="auto" w:fill="D9D9D9"/>
             <w:tcMar>
               <w:top w:w="100" w:type="dxa"/>
               <w:left w:w="100" w:type="dxa"/>
@@ -1270,59 +1118,49 @@
               <w:spacing w:line="240" w:lineRule="auto"/>
               <w:jc w:val="center"/>
               <w:rPr>
-                <w:rFonts w:ascii="Arial" w:hAnsi="Arial" w:cs="Arial"/>
-                <w:b/>
-                <w:sz w:val="22"/>
-                <w:szCs w:val="22"/>
-                <w:lang w:val="uk-UA"/>
-              </w:rPr>
-            </w:pPr>
-            <w:proofErr w:type="spellStart"/>
-            <w:r>
-              <w:rPr>
-                <w:rFonts w:ascii="Arial" w:hAnsi="Arial" w:cs="Arial"/>
-                <w:b/>
-                <w:sz w:val="22"/>
-                <w:szCs w:val="22"/>
-                <w:lang w:val="uk-UA"/>
-              </w:rPr>
-              <w:t>Expected</w:t>
-            </w:r>
-            <w:proofErr w:type="spellEnd"/>
-            <w:r>
-              <w:rPr>
-                <w:rFonts w:ascii="Arial" w:hAnsi="Arial" w:cs="Arial"/>
-                <w:b/>
-                <w:sz w:val="22"/>
-                <w:szCs w:val="22"/>
-                <w:lang w:val="uk-UA"/>
-              </w:rPr>
-              <w:t xml:space="preserve"> </w:t>
-            </w:r>
-            <w:proofErr w:type="spellStart"/>
-            <w:r>
-              <w:rPr>
-                <w:rFonts w:ascii="Arial" w:hAnsi="Arial" w:cs="Arial"/>
-                <w:b/>
-                <w:sz w:val="22"/>
-                <w:szCs w:val="22"/>
-                <w:lang w:val="uk-UA"/>
-              </w:rPr>
-              <w:t>Result</w:t>
-            </w:r>
-            <w:proofErr w:type="spellEnd"/>
-          </w:p>
-        </w:tc>
-        <w:tc>
-          <w:tcPr>
-            <w:tcW w:w="1447" w:type="dxa"/>
+                <w:rFonts w:ascii="Arial Narrow" w:hAnsi="Arial Narrow"/>
+                <w:sz w:val="20"/>
+                <w:szCs w:val="20"/>
+                <w:lang w:val="uk-UA"/>
+              </w:rPr>
+            </w:pPr>
+            <w:r>
+              <w:rPr>
+                <w:rFonts w:ascii="Arial Narrow" w:hAnsi="Arial Narrow"/>
+                <w:sz w:val="20"/>
+                <w:szCs w:val="20"/>
+                <w:lang w:val="uk-UA"/>
+              </w:rPr>
+              <w:t>T</w:t>
+            </w:r>
+            <w:r>
+              <w:rPr>
+                <w:rFonts w:ascii="Arial Narrow" w:hAnsi="Arial Narrow"/>
+                <w:sz w:val="20"/>
+                <w:szCs w:val="20"/>
+              </w:rPr>
+              <w:t>C-</w:t>
+            </w:r>
+            <w:r>
+              <w:rPr>
+                <w:rFonts w:ascii="Arial Narrow" w:hAnsi="Arial Narrow"/>
+                <w:sz w:val="20"/>
+                <w:szCs w:val="20"/>
+                <w:lang w:val="uk-UA"/>
+              </w:rPr>
+              <w:t>01</w:t>
+            </w:r>
+          </w:p>
+        </w:tc>
+        <w:tc>
+          <w:tcPr>
+            <w:tcW w:w="3118" w:type="dxa"/>
             <w:tcBorders>
               <w:top w:val="single" w:sz="12" w:space="0" w:color="666666"/>
               <w:left w:val="single" w:sz="12" w:space="0" w:color="666666"/>
               <w:bottom w:val="single" w:sz="12" w:space="0" w:color="666666"/>
               <w:right w:val="single" w:sz="12" w:space="0" w:color="666666"/>
             </w:tcBorders>
-            <w:shd w:val="clear" w:color="auto" w:fill="D9D9D9"/>
             <w:tcMar>
               <w:top w:w="100" w:type="dxa"/>
               <w:left w:w="100" w:type="dxa"/>
@@ -1338,54 +1176,24 @@
               <w:spacing w:line="240" w:lineRule="auto"/>
               <w:jc w:val="center"/>
               <w:rPr>
-                <w:rFonts w:ascii="Arial" w:hAnsi="Arial" w:cs="Arial"/>
-                <w:b/>
-                <w:sz w:val="22"/>
-                <w:szCs w:val="22"/>
-                <w:lang w:val="uk-UA"/>
-              </w:rPr>
-            </w:pPr>
-            <w:proofErr w:type="spellStart"/>
-            <w:r>
-              <w:rPr>
-                <w:rFonts w:ascii="Arial" w:hAnsi="Arial" w:cs="Arial"/>
-                <w:b/>
-                <w:sz w:val="22"/>
-                <w:szCs w:val="22"/>
-                <w:lang w:val="uk-UA"/>
-              </w:rPr>
-              <w:t>Test</w:t>
-            </w:r>
-            <w:proofErr w:type="spellEnd"/>
-            <w:r>
-              <w:rPr>
-                <w:rFonts w:ascii="Arial" w:hAnsi="Arial" w:cs="Arial"/>
-                <w:b/>
-                <w:sz w:val="22"/>
-                <w:szCs w:val="22"/>
-                <w:lang w:val="uk-UA"/>
-              </w:rPr>
-              <w:t xml:space="preserve"> </w:t>
-            </w:r>
-            <w:proofErr w:type="spellStart"/>
-            <w:r>
-              <w:rPr>
-                <w:rFonts w:ascii="Arial" w:hAnsi="Arial" w:cs="Arial"/>
-                <w:b/>
-                <w:sz w:val="22"/>
-                <w:szCs w:val="22"/>
-                <w:lang w:val="uk-UA"/>
-              </w:rPr>
-              <w:t>Result</w:t>
-            </w:r>
-            <w:proofErr w:type="spellEnd"/>
-          </w:p>
-        </w:tc>
-      </w:tr>
-      <w:tr>
-        <w:tc>
-          <w:tcPr>
-            <w:tcW w:w="1518" w:type="dxa"/>
+                <w:rFonts w:ascii="Arial" w:eastAsia="Arial" w:hAnsi="Arial" w:cs="Arial"/>
+                <w:sz w:val="20"/>
+                <w:szCs w:val="20"/>
+              </w:rPr>
+            </w:pPr>
+            <w:r>
+              <w:rPr>
+                <w:rFonts w:ascii="Arial" w:eastAsia="Arial" w:hAnsi="Arial" w:cs="Arial"/>
+                <w:sz w:val="20"/>
+                <w:szCs w:val="20"/>
+              </w:rPr>
+              <w:t>474</w:t>
+            </w:r>
+          </w:p>
+        </w:tc>
+        <w:tc>
+          <w:tcPr>
+            <w:tcW w:w="2977" w:type="dxa"/>
             <w:tcBorders>
               <w:top w:val="single" w:sz="12" w:space="0" w:color="666666"/>
               <w:left w:val="single" w:sz="12" w:space="0" w:color="666666"/>
@@ -1405,45 +1213,77 @@
             <w:pPr>
               <w:widowControl w:val="0"/>
               <w:spacing w:line="240" w:lineRule="auto"/>
+              <w:jc w:val="left"/>
+              <w:rPr>
+                <w:rFonts w:ascii="Arial Narrow" w:eastAsia="Courier New" w:hAnsi="Arial Narrow" w:cs="Courier New"/>
+                <w:sz w:val="20"/>
+                <w:szCs w:val="20"/>
+                <w:lang w:val="uk-UA"/>
+              </w:rPr>
+            </w:pPr>
+            <w:r>
+              <w:rPr>
+                <w:rFonts w:ascii="Arial Narrow" w:eastAsia="Courier New" w:hAnsi="Arial Narrow" w:cs="Courier New"/>
+                <w:sz w:val="20"/>
+                <w:szCs w:val="20"/>
+                <w:lang w:val="uk-UA"/>
+              </w:rPr>
+              <w:t>Вікно застосунку:</w:t>
+            </w:r>
+          </w:p>
+          <w:p>
+            <w:pPr>
+              <w:widowControl w:val="0"/>
+              <w:spacing w:line="240" w:lineRule="auto"/>
+              <w:jc w:val="left"/>
+              <w:rPr>
+                <w:rFonts w:ascii="Courier New" w:eastAsia="Courier New" w:hAnsi="Courier New" w:cs="Courier New"/>
+                <w:sz w:val="16"/>
+                <w:szCs w:val="16"/>
+              </w:rPr>
+            </w:pPr>
+            <w:r>
+              <w:rPr>
+                <w:rFonts w:ascii="Courier New" w:eastAsia="Courier New" w:hAnsi="Courier New" w:cs="Courier New"/>
+                <w:sz w:val="16"/>
+                <w:szCs w:val="16"/>
+              </w:rPr>
+              <w:t>"</w:t>
+            </w:r>
+            <w:r>
+              <w:rPr>
+                <w:rFonts w:ascii="Courier New" w:eastAsia="Courier New" w:hAnsi="Courier New" w:cs="Courier New"/>
+                <w:sz w:val="16"/>
+                <w:szCs w:val="16"/>
+              </w:rPr>
+              <w:t>Your size is not in the table</w:t>
+            </w:r>
+            <w:r>
+              <w:rPr>
+                <w:rFonts w:ascii="Courier New" w:eastAsia="Courier New" w:hAnsi="Courier New" w:cs="Courier New"/>
+                <w:sz w:val="16"/>
+                <w:szCs w:val="16"/>
+              </w:rPr>
+              <w:t>"</w:t>
+            </w:r>
+          </w:p>
+          <w:p>
+            <w:pPr>
+              <w:widowControl w:val="0"/>
+              <w:spacing w:line="240" w:lineRule="auto"/>
               <w:jc w:val="center"/>
               <w:rPr>
-                <w:rFonts w:ascii="Arial Narrow" w:hAnsi="Arial Narrow"/>
-                <w:sz w:val="20"/>
-                <w:szCs w:val="20"/>
-                <w:lang w:val="uk-UA"/>
-              </w:rPr>
-            </w:pPr>
-            <w:r>
-              <w:rPr>
-                <w:rFonts w:ascii="Arial Narrow" w:hAnsi="Arial Narrow"/>
-                <w:sz w:val="20"/>
-                <w:szCs w:val="20"/>
-                <w:lang w:val="uk-UA"/>
-              </w:rPr>
-              <w:t>T</w:t>
-            </w:r>
-            <w:r>
-              <w:rPr>
-                <w:rFonts w:ascii="Arial Narrow" w:hAnsi="Arial Narrow"/>
-                <w:sz w:val="20"/>
-                <w:szCs w:val="20"/>
-              </w:rPr>
-              <w:t>C-</w:t>
-            </w:r>
-            <w:r>
-              <w:rPr>
-                <w:rFonts w:ascii="Arial Narrow" w:hAnsi="Arial Narrow"/>
-                <w:sz w:val="20"/>
-                <w:szCs w:val="20"/>
-                <w:lang w:val="uk-UA"/>
-              </w:rPr>
-              <w:t>01</w:t>
-            </w:r>
-          </w:p>
-        </w:tc>
-        <w:tc>
-          <w:tcPr>
-            <w:tcW w:w="3118" w:type="dxa"/>
+                <w:rFonts w:ascii="Courier New" w:eastAsia="Courier New" w:hAnsi="Courier New" w:cs="Courier New"/>
+                <w:sz w:val="20"/>
+                <w:szCs w:val="20"/>
+                <w:lang w:val="uk-UA"/>
+              </w:rPr>
+            </w:pPr>
+          </w:p>
+        </w:tc>
+        <w:tc>
+          <w:tcPr>
+            <w:tcW w:w="1447" w:type="dxa"/>
             <w:tcBorders>
               <w:top w:val="single" w:sz="12" w:space="0" w:color="666666"/>
               <w:left w:val="single" w:sz="12" w:space="0" w:color="666666"/>
@@ -1465,24 +1305,26 @@
               <w:spacing w:line="240" w:lineRule="auto"/>
               <w:jc w:val="center"/>
               <w:rPr>
-                <w:rFonts w:ascii="Arial" w:eastAsia="Arial" w:hAnsi="Arial" w:cs="Arial"/>
-                <w:sz w:val="20"/>
-                <w:szCs w:val="20"/>
-              </w:rPr>
-            </w:pPr>
-            <w:r>
-              <w:rPr>
-                <w:rFonts w:ascii="Arial" w:eastAsia="Arial" w:hAnsi="Arial" w:cs="Arial"/>
-                <w:sz w:val="20"/>
-                <w:szCs w:val="20"/>
-              </w:rPr>
-              <w:t>474</w:t>
-            </w:r>
-          </w:p>
-        </w:tc>
-        <w:tc>
-          <w:tcPr>
-            <w:tcW w:w="2977" w:type="dxa"/>
+                <w:rFonts w:ascii="Arial" w:hAnsi="Arial" w:cs="Arial"/>
+                <w:sz w:val="20"/>
+                <w:szCs w:val="20"/>
+              </w:rPr>
+            </w:pPr>
+            <w:r>
+              <w:rPr>
+                <w:rFonts w:ascii="Arial" w:hAnsi="Arial" w:cs="Arial"/>
+                <w:sz w:val="20"/>
+                <w:szCs w:val="20"/>
+              </w:rPr>
+              <w:t>Passed</w:t>
+            </w:r>
+          </w:p>
+        </w:tc>
+      </w:tr>
+      <w:tr>
+        <w:tc>
+          <w:tcPr>
+            <w:tcW w:w="1518" w:type="dxa"/>
             <w:tcBorders>
               <w:top w:val="single" w:sz="12" w:space="0" w:color="666666"/>
               <w:left w:val="single" w:sz="12" w:space="0" w:color="666666"/>
@@ -1502,77 +1344,45 @@
             <w:pPr>
               <w:widowControl w:val="0"/>
               <w:spacing w:line="240" w:lineRule="auto"/>
-              <w:jc w:val="left"/>
-              <w:rPr>
-                <w:rFonts w:ascii="Arial Narrow" w:eastAsia="Courier New" w:hAnsi="Arial Narrow" w:cs="Courier New"/>
-                <w:sz w:val="20"/>
-                <w:szCs w:val="20"/>
-                <w:lang w:val="uk-UA"/>
-              </w:rPr>
-            </w:pPr>
-            <w:r>
-              <w:rPr>
-                <w:rFonts w:ascii="Arial Narrow" w:eastAsia="Courier New" w:hAnsi="Arial Narrow" w:cs="Courier New"/>
-                <w:sz w:val="20"/>
-                <w:szCs w:val="20"/>
-                <w:lang w:val="uk-UA"/>
-              </w:rPr>
-              <w:t>Вікно застосунку:</w:t>
-            </w:r>
-          </w:p>
-          <w:p>
-            <w:pPr>
-              <w:widowControl w:val="0"/>
-              <w:spacing w:line="240" w:lineRule="auto"/>
-              <w:jc w:val="left"/>
-              <w:rPr>
-                <w:rFonts w:ascii="Courier New" w:eastAsia="Courier New" w:hAnsi="Courier New" w:cs="Courier New"/>
-                <w:sz w:val="16"/>
-                <w:szCs w:val="16"/>
-              </w:rPr>
-            </w:pPr>
-            <w:r>
-              <w:rPr>
-                <w:rFonts w:ascii="Courier New" w:eastAsia="Courier New" w:hAnsi="Courier New" w:cs="Courier New"/>
-                <w:sz w:val="16"/>
-                <w:szCs w:val="16"/>
-              </w:rPr>
-              <w:t>"</w:t>
-            </w:r>
-            <w:r>
-              <w:rPr>
-                <w:rFonts w:ascii="Courier New" w:eastAsia="Courier New" w:hAnsi="Courier New" w:cs="Courier New"/>
-                <w:sz w:val="16"/>
-                <w:szCs w:val="16"/>
-              </w:rPr>
-              <w:t>Your size is not in the table</w:t>
-            </w:r>
-            <w:r>
-              <w:rPr>
-                <w:rFonts w:ascii="Courier New" w:eastAsia="Courier New" w:hAnsi="Courier New" w:cs="Courier New"/>
-                <w:sz w:val="16"/>
-                <w:szCs w:val="16"/>
-              </w:rPr>
-              <w:t>"</w:t>
-            </w:r>
-          </w:p>
-          <w:p>
-            <w:pPr>
-              <w:widowControl w:val="0"/>
-              <w:spacing w:line="240" w:lineRule="auto"/>
               <w:jc w:val="center"/>
               <w:rPr>
-                <w:rFonts w:ascii="Courier New" w:eastAsia="Courier New" w:hAnsi="Courier New" w:cs="Courier New"/>
-                <w:sz w:val="20"/>
-                <w:szCs w:val="20"/>
-                <w:lang w:val="uk-UA"/>
-              </w:rPr>
-            </w:pPr>
-          </w:p>
-        </w:tc>
-        <w:tc>
-          <w:tcPr>
-            <w:tcW w:w="1447" w:type="dxa"/>
+                <w:rFonts w:ascii="Arial Narrow" w:hAnsi="Arial Narrow"/>
+                <w:sz w:val="20"/>
+                <w:szCs w:val="20"/>
+                <w:lang w:val="uk-UA"/>
+              </w:rPr>
+            </w:pPr>
+            <w:r>
+              <w:rPr>
+                <w:rFonts w:ascii="Arial Narrow" w:hAnsi="Arial Narrow"/>
+                <w:sz w:val="20"/>
+                <w:szCs w:val="20"/>
+                <w:lang w:val="uk-UA"/>
+              </w:rPr>
+              <w:t>T</w:t>
+            </w:r>
+            <w:r>
+              <w:rPr>
+                <w:rFonts w:ascii="Arial Narrow" w:hAnsi="Arial Narrow"/>
+                <w:sz w:val="20"/>
+                <w:szCs w:val="20"/>
+              </w:rPr>
+              <w:t>C-</w:t>
+            </w:r>
+            <w:r>
+              <w:rPr>
+                <w:rFonts w:ascii="Arial Narrow" w:hAnsi="Arial Narrow"/>
+                <w:sz w:val="20"/>
+                <w:szCs w:val="20"/>
+                <w:lang w:val="uk-UA"/>
+              </w:rPr>
+              <w:t>02</w:t>
+            </w:r>
+          </w:p>
+        </w:tc>
+        <w:tc>
+          <w:tcPr>
+            <w:tcW w:w="3118" w:type="dxa"/>
             <w:tcBorders>
               <w:top w:val="single" w:sz="12" w:space="0" w:color="666666"/>
               <w:left w:val="single" w:sz="12" w:space="0" w:color="666666"/>
@@ -1594,18 +1404,24 @@
               <w:spacing w:line="240" w:lineRule="auto"/>
               <w:jc w:val="center"/>
               <w:rPr>
-                <w:rFonts w:ascii="Arial" w:hAnsi="Arial" w:cs="Arial"/>
-                <w:sz w:val="20"/>
-                <w:szCs w:val="20"/>
-              </w:rPr>
-            </w:pPr>
-          </w:p>
-        </w:tc>
-      </w:tr>
-      <w:tr>
-        <w:tc>
-          <w:tcPr>
-            <w:tcW w:w="1518" w:type="dxa"/>
+                <w:rFonts w:ascii="Arial" w:eastAsia="Arial" w:hAnsi="Arial" w:cs="Arial"/>
+                <w:sz w:val="20"/>
+                <w:szCs w:val="20"/>
+              </w:rPr>
+            </w:pPr>
+            <w:r>
+              <w:rPr>
+                <w:rFonts w:ascii="Arial" w:eastAsia="Arial" w:hAnsi="Arial" w:cs="Arial"/>
+                <w:sz w:val="20"/>
+                <w:szCs w:val="20"/>
+              </w:rPr>
+              <w:t>475</w:t>
+            </w:r>
+          </w:p>
+        </w:tc>
+        <w:tc>
+          <w:tcPr>
+            <w:tcW w:w="2977" w:type="dxa"/>
             <w:tcBorders>
               <w:top w:val="single" w:sz="12" w:space="0" w:color="666666"/>
               <w:left w:val="single" w:sz="12" w:space="0" w:color="666666"/>
@@ -1625,45 +1441,64 @@
             <w:pPr>
               <w:widowControl w:val="0"/>
               <w:spacing w:line="240" w:lineRule="auto"/>
-              <w:jc w:val="center"/>
-              <w:rPr>
-                <w:rFonts w:ascii="Arial Narrow" w:hAnsi="Arial Narrow"/>
-                <w:sz w:val="20"/>
-                <w:szCs w:val="20"/>
-                <w:lang w:val="uk-UA"/>
-              </w:rPr>
-            </w:pPr>
-            <w:r>
-              <w:rPr>
-                <w:rFonts w:ascii="Arial Narrow" w:hAnsi="Arial Narrow"/>
-                <w:sz w:val="20"/>
-                <w:szCs w:val="20"/>
-                <w:lang w:val="uk-UA"/>
-              </w:rPr>
-              <w:t>T</w:t>
-            </w:r>
-            <w:r>
-              <w:rPr>
-                <w:rFonts w:ascii="Arial Narrow" w:hAnsi="Arial Narrow"/>
-                <w:sz w:val="20"/>
-                <w:szCs w:val="20"/>
-              </w:rPr>
-              <w:t>C-</w:t>
-            </w:r>
-            <w:r>
-              <w:rPr>
-                <w:rFonts w:ascii="Arial Narrow" w:hAnsi="Arial Narrow"/>
-                <w:sz w:val="20"/>
-                <w:szCs w:val="20"/>
-                <w:lang w:val="uk-UA"/>
-              </w:rPr>
-              <w:t>02</w:t>
-            </w:r>
-          </w:p>
-        </w:tc>
-        <w:tc>
-          <w:tcPr>
-            <w:tcW w:w="3118" w:type="dxa"/>
+              <w:jc w:val="left"/>
+              <w:rPr>
+                <w:rFonts w:ascii="Arial Narrow" w:eastAsia="Courier New" w:hAnsi="Arial Narrow" w:cs="Courier New"/>
+                <w:sz w:val="20"/>
+                <w:szCs w:val="20"/>
+                <w:lang w:val="uk-UA"/>
+              </w:rPr>
+            </w:pPr>
+            <w:r>
+              <w:rPr>
+                <w:rFonts w:ascii="Arial Narrow" w:eastAsia="Courier New" w:hAnsi="Arial Narrow" w:cs="Courier New"/>
+                <w:sz w:val="20"/>
+                <w:szCs w:val="20"/>
+                <w:lang w:val="uk-UA"/>
+              </w:rPr>
+              <w:t>Вікно застосунку:</w:t>
+            </w:r>
+          </w:p>
+          <w:p>
+            <w:pPr>
+              <w:widowControl w:val="0"/>
+              <w:spacing w:line="240" w:lineRule="auto"/>
+              <w:jc w:val="left"/>
+              <w:rPr>
+                <w:rFonts w:ascii="Courier New" w:eastAsia="Courier New" w:hAnsi="Courier New" w:cs="Courier New"/>
+                <w:sz w:val="20"/>
+                <w:szCs w:val="20"/>
+              </w:rPr>
+            </w:pPr>
+            <w:r>
+              <w:rPr>
+                <w:rFonts w:ascii="Courier New" w:eastAsia="Courier New" w:hAnsi="Courier New" w:cs="Courier New"/>
+                <w:sz w:val="16"/>
+                <w:szCs w:val="16"/>
+              </w:rPr>
+              <w:t>"</w:t>
+            </w:r>
+            <w:r>
+              <w:rPr>
+                <w:rFonts w:ascii="Courier New" w:eastAsia="Courier New" w:hAnsi="Courier New" w:cs="Courier New"/>
+                <w:sz w:val="16"/>
+                <w:szCs w:val="16"/>
+              </w:rPr>
+              <w:t>Children's helmet, size S</w:t>
+            </w:r>
+            <w:r>
+              <w:rPr>
+                <w:rFonts w:ascii="Courier New" w:eastAsia="Courier New" w:hAnsi="Courier New" w:cs="Courier New"/>
+                <w:sz w:val="16"/>
+                <w:szCs w:val="16"/>
+              </w:rPr>
+              <w:t>"</w:t>
+            </w:r>
+          </w:p>
+        </w:tc>
+        <w:tc>
+          <w:tcPr>
+            <w:tcW w:w="1447" w:type="dxa"/>
             <w:tcBorders>
               <w:top w:val="single" w:sz="12" w:space="0" w:color="666666"/>
               <w:left w:val="single" w:sz="12" w:space="0" w:color="666666"/>
@@ -1685,24 +1520,26 @@
               <w:spacing w:line="240" w:lineRule="auto"/>
               <w:jc w:val="center"/>
               <w:rPr>
-                <w:rFonts w:ascii="Arial" w:eastAsia="Arial" w:hAnsi="Arial" w:cs="Arial"/>
-                <w:sz w:val="20"/>
-                <w:szCs w:val="20"/>
-              </w:rPr>
-            </w:pPr>
-            <w:r>
-              <w:rPr>
-                <w:rFonts w:ascii="Arial" w:eastAsia="Arial" w:hAnsi="Arial" w:cs="Arial"/>
-                <w:sz w:val="20"/>
-                <w:szCs w:val="20"/>
-              </w:rPr>
-              <w:t>475</w:t>
-            </w:r>
-          </w:p>
-        </w:tc>
-        <w:tc>
-          <w:tcPr>
-            <w:tcW w:w="2977" w:type="dxa"/>
+                <w:rFonts w:ascii="Arial" w:hAnsi="Arial" w:cs="Arial"/>
+                <w:sz w:val="20"/>
+                <w:szCs w:val="20"/>
+              </w:rPr>
+            </w:pPr>
+            <w:r>
+              <w:rPr>
+                <w:rFonts w:ascii="Arial" w:hAnsi="Arial" w:cs="Arial"/>
+                <w:sz w:val="20"/>
+                <w:szCs w:val="20"/>
+              </w:rPr>
+              <w:t>Passed</w:t>
+            </w:r>
+          </w:p>
+        </w:tc>
+      </w:tr>
+      <w:tr>
+        <w:tc>
+          <w:tcPr>
+            <w:tcW w:w="1518" w:type="dxa"/>
             <w:tcBorders>
               <w:top w:val="single" w:sz="12" w:space="0" w:color="666666"/>
               <w:left w:val="single" w:sz="12" w:space="0" w:color="666666"/>
@@ -1722,64 +1559,45 @@
             <w:pPr>
               <w:widowControl w:val="0"/>
               <w:spacing w:line="240" w:lineRule="auto"/>
-              <w:jc w:val="left"/>
-              <w:rPr>
-                <w:rFonts w:ascii="Arial Narrow" w:eastAsia="Courier New" w:hAnsi="Arial Narrow" w:cs="Courier New"/>
-                <w:sz w:val="20"/>
-                <w:szCs w:val="20"/>
-                <w:lang w:val="uk-UA"/>
-              </w:rPr>
-            </w:pPr>
-            <w:r>
-              <w:rPr>
-                <w:rFonts w:ascii="Arial Narrow" w:eastAsia="Courier New" w:hAnsi="Arial Narrow" w:cs="Courier New"/>
-                <w:sz w:val="20"/>
-                <w:szCs w:val="20"/>
-                <w:lang w:val="uk-UA"/>
-              </w:rPr>
-              <w:t>Вікно застосунку:</w:t>
-            </w:r>
-          </w:p>
-          <w:p>
-            <w:pPr>
-              <w:widowControl w:val="0"/>
-              <w:spacing w:line="240" w:lineRule="auto"/>
-              <w:jc w:val="left"/>
-              <w:rPr>
-                <w:rFonts w:ascii="Courier New" w:eastAsia="Courier New" w:hAnsi="Courier New" w:cs="Courier New"/>
-                <w:sz w:val="20"/>
-                <w:szCs w:val="20"/>
-              </w:rPr>
-            </w:pPr>
-            <w:r>
-              <w:rPr>
-                <w:rFonts w:ascii="Courier New" w:eastAsia="Courier New" w:hAnsi="Courier New" w:cs="Courier New"/>
-                <w:sz w:val="16"/>
-                <w:szCs w:val="16"/>
-              </w:rPr>
-              <w:t>"</w:t>
-            </w:r>
-            <w:r>
-              <w:rPr>
-                <w:rFonts w:ascii="Courier New" w:eastAsia="Courier New" w:hAnsi="Courier New" w:cs="Courier New"/>
-                <w:sz w:val="16"/>
-                <w:szCs w:val="16"/>
-              </w:rPr>
-              <w:t>Children's helmet, size S</w:t>
-            </w:r>
-            <w:r>
-              <w:rPr>
-                <w:rFonts w:ascii="Courier New" w:eastAsia="Courier New" w:hAnsi="Courier New" w:cs="Courier New"/>
-                <w:sz w:val="16"/>
-                <w:szCs w:val="16"/>
-              </w:rPr>
-              <w:t>"</w:t>
-            </w:r>
-          </w:p>
-        </w:tc>
-        <w:tc>
-          <w:tcPr>
-            <w:tcW w:w="1447" w:type="dxa"/>
+              <w:jc w:val="center"/>
+              <w:rPr>
+                <w:rFonts w:ascii="Arial Narrow" w:hAnsi="Arial Narrow"/>
+                <w:sz w:val="20"/>
+                <w:szCs w:val="20"/>
+                <w:lang w:val="uk-UA"/>
+              </w:rPr>
+            </w:pPr>
+            <w:r>
+              <w:rPr>
+                <w:rFonts w:ascii="Arial Narrow" w:hAnsi="Arial Narrow"/>
+                <w:sz w:val="20"/>
+                <w:szCs w:val="20"/>
+                <w:lang w:val="uk-UA"/>
+              </w:rPr>
+              <w:t>T</w:t>
+            </w:r>
+            <w:r>
+              <w:rPr>
+                <w:rFonts w:ascii="Arial Narrow" w:hAnsi="Arial Narrow"/>
+                <w:sz w:val="20"/>
+                <w:szCs w:val="20"/>
+              </w:rPr>
+              <w:t>C-</w:t>
+            </w:r>
+            <w:r>
+              <w:rPr>
+                <w:rFonts w:ascii="Arial Narrow" w:hAnsi="Arial Narrow"/>
+                <w:sz w:val="20"/>
+                <w:szCs w:val="20"/>
+                <w:lang w:val="uk-UA"/>
+              </w:rPr>
+              <w:t>03</w:t>
+            </w:r>
+          </w:p>
+        </w:tc>
+        <w:tc>
+          <w:tcPr>
+            <w:tcW w:w="3118" w:type="dxa"/>
             <w:tcBorders>
               <w:top w:val="single" w:sz="12" w:space="0" w:color="666666"/>
               <w:left w:val="single" w:sz="12" w:space="0" w:color="666666"/>
@@ -1801,18 +1619,24 @@
               <w:spacing w:line="240" w:lineRule="auto"/>
               <w:jc w:val="center"/>
               <w:rPr>
-                <w:rFonts w:ascii="Arial" w:hAnsi="Arial" w:cs="Arial"/>
-                <w:sz w:val="20"/>
-                <w:szCs w:val="20"/>
-              </w:rPr>
-            </w:pPr>
-          </w:p>
-        </w:tc>
-      </w:tr>
-      <w:tr>
-        <w:tc>
-          <w:tcPr>
-            <w:tcW w:w="1518" w:type="dxa"/>
+                <w:rFonts w:ascii="Arial" w:eastAsia="Arial" w:hAnsi="Arial" w:cs="Arial"/>
+                <w:sz w:val="20"/>
+                <w:szCs w:val="20"/>
+              </w:rPr>
+            </w:pPr>
+            <w:r>
+              <w:rPr>
+                <w:rFonts w:ascii="Arial" w:eastAsia="Arial" w:hAnsi="Arial" w:cs="Arial"/>
+                <w:sz w:val="20"/>
+                <w:szCs w:val="20"/>
+              </w:rPr>
+              <w:t>543</w:t>
+            </w:r>
+          </w:p>
+        </w:tc>
+        <w:tc>
+          <w:tcPr>
+            <w:tcW w:w="2977" w:type="dxa"/>
             <w:tcBorders>
               <w:top w:val="single" w:sz="12" w:space="0" w:color="666666"/>
               <w:left w:val="single" w:sz="12" w:space="0" w:color="666666"/>
@@ -1832,45 +1656,64 @@
             <w:pPr>
               <w:widowControl w:val="0"/>
               <w:spacing w:line="240" w:lineRule="auto"/>
-              <w:jc w:val="center"/>
-              <w:rPr>
-                <w:rFonts w:ascii="Arial Narrow" w:hAnsi="Arial Narrow"/>
-                <w:sz w:val="20"/>
-                <w:szCs w:val="20"/>
-                <w:lang w:val="uk-UA"/>
-              </w:rPr>
-            </w:pPr>
-            <w:r>
-              <w:rPr>
-                <w:rFonts w:ascii="Arial Narrow" w:hAnsi="Arial Narrow"/>
-                <w:sz w:val="20"/>
-                <w:szCs w:val="20"/>
-                <w:lang w:val="uk-UA"/>
-              </w:rPr>
-              <w:t>T</w:t>
-            </w:r>
-            <w:r>
-              <w:rPr>
-                <w:rFonts w:ascii="Arial Narrow" w:hAnsi="Arial Narrow"/>
-                <w:sz w:val="20"/>
-                <w:szCs w:val="20"/>
-              </w:rPr>
-              <w:t>C-</w:t>
-            </w:r>
-            <w:r>
-              <w:rPr>
-                <w:rFonts w:ascii="Arial Narrow" w:hAnsi="Arial Narrow"/>
-                <w:sz w:val="20"/>
-                <w:szCs w:val="20"/>
-                <w:lang w:val="uk-UA"/>
-              </w:rPr>
-              <w:t>03</w:t>
-            </w:r>
-          </w:p>
-        </w:tc>
-        <w:tc>
-          <w:tcPr>
-            <w:tcW w:w="3118" w:type="dxa"/>
+              <w:jc w:val="left"/>
+              <w:rPr>
+                <w:rFonts w:ascii="Arial Narrow" w:eastAsia="Courier New" w:hAnsi="Arial Narrow" w:cs="Courier New"/>
+                <w:sz w:val="20"/>
+                <w:szCs w:val="20"/>
+                <w:lang w:val="uk-UA"/>
+              </w:rPr>
+            </w:pPr>
+            <w:r>
+              <w:rPr>
+                <w:rFonts w:ascii="Arial Narrow" w:eastAsia="Courier New" w:hAnsi="Arial Narrow" w:cs="Courier New"/>
+                <w:sz w:val="20"/>
+                <w:szCs w:val="20"/>
+                <w:lang w:val="uk-UA"/>
+              </w:rPr>
+              <w:t>Вікно застосунку:</w:t>
+            </w:r>
+          </w:p>
+          <w:p>
+            <w:pPr>
+              <w:widowControl w:val="0"/>
+              <w:spacing w:line="240" w:lineRule="auto"/>
+              <w:jc w:val="left"/>
+              <w:rPr>
+                <w:rFonts w:ascii="Courier New" w:eastAsia="Courier New" w:hAnsi="Courier New" w:cs="Courier New"/>
+                <w:sz w:val="20"/>
+                <w:szCs w:val="20"/>
+              </w:rPr>
+            </w:pPr>
+            <w:r>
+              <w:rPr>
+                <w:rFonts w:ascii="Courier New" w:eastAsia="Courier New" w:hAnsi="Courier New" w:cs="Courier New"/>
+                <w:sz w:val="16"/>
+                <w:szCs w:val="16"/>
+              </w:rPr>
+              <w:t>"</w:t>
+            </w:r>
+            <w:r>
+              <w:rPr>
+                <w:rFonts w:ascii="Courier New" w:eastAsia="Courier New" w:hAnsi="Courier New" w:cs="Courier New"/>
+                <w:sz w:val="16"/>
+                <w:szCs w:val="16"/>
+              </w:rPr>
+              <w:t>Adult's helmet, size XS</w:t>
+            </w:r>
+            <w:r>
+              <w:rPr>
+                <w:rFonts w:ascii="Courier New" w:eastAsia="Courier New" w:hAnsi="Courier New" w:cs="Courier New"/>
+                <w:sz w:val="16"/>
+                <w:szCs w:val="16"/>
+              </w:rPr>
+              <w:t>"</w:t>
+            </w:r>
+          </w:p>
+        </w:tc>
+        <w:tc>
+          <w:tcPr>
+            <w:tcW w:w="1447" w:type="dxa"/>
             <w:tcBorders>
               <w:top w:val="single" w:sz="12" w:space="0" w:color="666666"/>
               <w:left w:val="single" w:sz="12" w:space="0" w:color="666666"/>
@@ -1892,24 +1735,26 @@
               <w:spacing w:line="240" w:lineRule="auto"/>
               <w:jc w:val="center"/>
               <w:rPr>
-                <w:rFonts w:ascii="Arial" w:eastAsia="Arial" w:hAnsi="Arial" w:cs="Arial"/>
-                <w:sz w:val="20"/>
-                <w:szCs w:val="20"/>
-              </w:rPr>
-            </w:pPr>
-            <w:r>
-              <w:rPr>
-                <w:rFonts w:ascii="Arial" w:eastAsia="Arial" w:hAnsi="Arial" w:cs="Arial"/>
-                <w:sz w:val="20"/>
-                <w:szCs w:val="20"/>
-              </w:rPr>
-              <w:t>543</w:t>
-            </w:r>
-          </w:p>
-        </w:tc>
-        <w:tc>
-          <w:tcPr>
-            <w:tcW w:w="2977" w:type="dxa"/>
+                <w:rFonts w:ascii="Arial" w:hAnsi="Arial" w:cs="Arial"/>
+                <w:sz w:val="20"/>
+                <w:szCs w:val="20"/>
+              </w:rPr>
+            </w:pPr>
+            <w:r>
+              <w:rPr>
+                <w:rFonts w:ascii="Arial" w:hAnsi="Arial" w:cs="Arial"/>
+                <w:sz w:val="20"/>
+                <w:szCs w:val="20"/>
+              </w:rPr>
+              <w:t>Passed</w:t>
+            </w:r>
+          </w:p>
+        </w:tc>
+      </w:tr>
+      <w:tr>
+        <w:tc>
+          <w:tcPr>
+            <w:tcW w:w="1518" w:type="dxa"/>
             <w:tcBorders>
               <w:top w:val="single" w:sz="12" w:space="0" w:color="666666"/>
               <w:left w:val="single" w:sz="12" w:space="0" w:color="666666"/>
@@ -1929,64 +1774,45 @@
             <w:pPr>
               <w:widowControl w:val="0"/>
               <w:spacing w:line="240" w:lineRule="auto"/>
-              <w:jc w:val="left"/>
-              <w:rPr>
-                <w:rFonts w:ascii="Arial Narrow" w:eastAsia="Courier New" w:hAnsi="Arial Narrow" w:cs="Courier New"/>
-                <w:sz w:val="20"/>
-                <w:szCs w:val="20"/>
-                <w:lang w:val="uk-UA"/>
-              </w:rPr>
-            </w:pPr>
-            <w:r>
-              <w:rPr>
-                <w:rFonts w:ascii="Arial Narrow" w:eastAsia="Courier New" w:hAnsi="Arial Narrow" w:cs="Courier New"/>
-                <w:sz w:val="20"/>
-                <w:szCs w:val="20"/>
-                <w:lang w:val="uk-UA"/>
-              </w:rPr>
-              <w:t>Вікно застосунку:</w:t>
-            </w:r>
-          </w:p>
-          <w:p>
-            <w:pPr>
-              <w:widowControl w:val="0"/>
-              <w:spacing w:line="240" w:lineRule="auto"/>
-              <w:jc w:val="left"/>
-              <w:rPr>
-                <w:rFonts w:ascii="Courier New" w:eastAsia="Courier New" w:hAnsi="Courier New" w:cs="Courier New"/>
-                <w:sz w:val="20"/>
-                <w:szCs w:val="20"/>
-              </w:rPr>
-            </w:pPr>
-            <w:r>
-              <w:rPr>
-                <w:rFonts w:ascii="Courier New" w:eastAsia="Courier New" w:hAnsi="Courier New" w:cs="Courier New"/>
-                <w:sz w:val="16"/>
-                <w:szCs w:val="16"/>
-              </w:rPr>
-              <w:t>"</w:t>
-            </w:r>
-            <w:r>
-              <w:rPr>
-                <w:rFonts w:ascii="Courier New" w:eastAsia="Courier New" w:hAnsi="Courier New" w:cs="Courier New"/>
-                <w:sz w:val="16"/>
-                <w:szCs w:val="16"/>
-              </w:rPr>
-              <w:t>Adult's helmet, size XS</w:t>
-            </w:r>
-            <w:r>
-              <w:rPr>
-                <w:rFonts w:ascii="Courier New" w:eastAsia="Courier New" w:hAnsi="Courier New" w:cs="Courier New"/>
-                <w:sz w:val="16"/>
-                <w:szCs w:val="16"/>
-              </w:rPr>
-              <w:t>"</w:t>
-            </w:r>
-          </w:p>
-        </w:tc>
-        <w:tc>
-          <w:tcPr>
-            <w:tcW w:w="1447" w:type="dxa"/>
+              <w:jc w:val="center"/>
+              <w:rPr>
+                <w:rFonts w:ascii="Arial Narrow" w:hAnsi="Arial Narrow"/>
+                <w:sz w:val="20"/>
+                <w:szCs w:val="20"/>
+                <w:lang w:val="uk-UA"/>
+              </w:rPr>
+            </w:pPr>
+            <w:r>
+              <w:rPr>
+                <w:rFonts w:ascii="Arial Narrow" w:hAnsi="Arial Narrow"/>
+                <w:sz w:val="20"/>
+                <w:szCs w:val="20"/>
+                <w:lang w:val="uk-UA"/>
+              </w:rPr>
+              <w:t>T</w:t>
+            </w:r>
+            <w:r>
+              <w:rPr>
+                <w:rFonts w:ascii="Arial Narrow" w:hAnsi="Arial Narrow"/>
+                <w:sz w:val="20"/>
+                <w:szCs w:val="20"/>
+              </w:rPr>
+              <w:t>C-</w:t>
+            </w:r>
+            <w:r>
+              <w:rPr>
+                <w:rFonts w:ascii="Arial Narrow" w:hAnsi="Arial Narrow"/>
+                <w:sz w:val="20"/>
+                <w:szCs w:val="20"/>
+                <w:lang w:val="uk-UA"/>
+              </w:rPr>
+              <w:t>04</w:t>
+            </w:r>
+          </w:p>
+        </w:tc>
+        <w:tc>
+          <w:tcPr>
+            <w:tcW w:w="3118" w:type="dxa"/>
             <w:tcBorders>
               <w:top w:val="single" w:sz="12" w:space="0" w:color="666666"/>
               <w:left w:val="single" w:sz="12" w:space="0" w:color="666666"/>
@@ -2008,18 +1834,32 @@
               <w:spacing w:line="240" w:lineRule="auto"/>
               <w:jc w:val="center"/>
               <w:rPr>
-                <w:rFonts w:ascii="Arial" w:hAnsi="Arial" w:cs="Arial"/>
-                <w:sz w:val="20"/>
-                <w:szCs w:val="20"/>
-              </w:rPr>
-            </w:pPr>
-          </w:p>
-        </w:tc>
-      </w:tr>
-      <w:tr>
-        <w:tc>
-          <w:tcPr>
-            <w:tcW w:w="1518" w:type="dxa"/>
+                <w:rFonts w:ascii="Arial" w:eastAsia="Arial" w:hAnsi="Arial" w:cs="Arial"/>
+                <w:sz w:val="20"/>
+                <w:szCs w:val="20"/>
+              </w:rPr>
+            </w:pPr>
+            <w:r>
+              <w:rPr>
+                <w:rFonts w:ascii="Arial" w:eastAsia="Arial" w:hAnsi="Arial" w:cs="Arial"/>
+                <w:sz w:val="20"/>
+                <w:szCs w:val="20"/>
+              </w:rPr>
+              <w:t>62</w:t>
+            </w:r>
+            <w:r>
+              <w:rPr>
+                <w:rFonts w:ascii="Arial" w:eastAsia="Arial" w:hAnsi="Arial" w:cs="Arial"/>
+                <w:sz w:val="20"/>
+                <w:szCs w:val="20"/>
+              </w:rPr>
+              <w:t>4</w:t>
+            </w:r>
+          </w:p>
+        </w:tc>
+        <w:tc>
+          <w:tcPr>
+            <w:tcW w:w="2977" w:type="dxa"/>
             <w:tcBorders>
               <w:top w:val="single" w:sz="12" w:space="0" w:color="666666"/>
               <w:left w:val="single" w:sz="12" w:space="0" w:color="666666"/>
@@ -2039,45 +1879,72 @@
             <w:pPr>
               <w:widowControl w:val="0"/>
               <w:spacing w:line="240" w:lineRule="auto"/>
-              <w:jc w:val="center"/>
-              <w:rPr>
-                <w:rFonts w:ascii="Arial Narrow" w:hAnsi="Arial Narrow"/>
-                <w:sz w:val="20"/>
-                <w:szCs w:val="20"/>
-                <w:lang w:val="uk-UA"/>
-              </w:rPr>
-            </w:pPr>
-            <w:r>
-              <w:rPr>
-                <w:rFonts w:ascii="Arial Narrow" w:hAnsi="Arial Narrow"/>
-                <w:sz w:val="20"/>
-                <w:szCs w:val="20"/>
-                <w:lang w:val="uk-UA"/>
-              </w:rPr>
-              <w:t>T</w:t>
-            </w:r>
-            <w:r>
-              <w:rPr>
-                <w:rFonts w:ascii="Arial Narrow" w:hAnsi="Arial Narrow"/>
-                <w:sz w:val="20"/>
-                <w:szCs w:val="20"/>
-              </w:rPr>
-              <w:t>C-</w:t>
-            </w:r>
-            <w:r>
-              <w:rPr>
-                <w:rFonts w:ascii="Arial Narrow" w:hAnsi="Arial Narrow"/>
-                <w:sz w:val="20"/>
-                <w:szCs w:val="20"/>
-                <w:lang w:val="uk-UA"/>
-              </w:rPr>
-              <w:t>04</w:t>
-            </w:r>
-          </w:p>
-        </w:tc>
-        <w:tc>
-          <w:tcPr>
-            <w:tcW w:w="3118" w:type="dxa"/>
+              <w:jc w:val="left"/>
+              <w:rPr>
+                <w:rFonts w:ascii="Arial Narrow" w:eastAsia="Courier New" w:hAnsi="Arial Narrow" w:cs="Courier New"/>
+                <w:sz w:val="20"/>
+                <w:szCs w:val="20"/>
+                <w:lang w:val="uk-UA"/>
+              </w:rPr>
+            </w:pPr>
+            <w:r>
+              <w:rPr>
+                <w:rFonts w:ascii="Arial Narrow" w:eastAsia="Courier New" w:hAnsi="Arial Narrow" w:cs="Courier New"/>
+                <w:sz w:val="20"/>
+                <w:szCs w:val="20"/>
+                <w:lang w:val="uk-UA"/>
+              </w:rPr>
+              <w:t>Вікно застосунку:</w:t>
+            </w:r>
+          </w:p>
+          <w:p>
+            <w:pPr>
+              <w:widowControl w:val="0"/>
+              <w:spacing w:line="240" w:lineRule="auto"/>
+              <w:jc w:val="left"/>
+              <w:rPr>
+                <w:rFonts w:ascii="Courier New" w:eastAsia="Courier New" w:hAnsi="Courier New" w:cs="Courier New"/>
+                <w:sz w:val="20"/>
+                <w:szCs w:val="20"/>
+              </w:rPr>
+            </w:pPr>
+            <w:r>
+              <w:rPr>
+                <w:rFonts w:ascii="Courier New" w:eastAsia="Courier New" w:hAnsi="Courier New" w:cs="Courier New"/>
+                <w:sz w:val="16"/>
+                <w:szCs w:val="16"/>
+              </w:rPr>
+              <w:t>"</w:t>
+            </w:r>
+            <w:r>
+              <w:rPr>
+                <w:rFonts w:ascii="Courier New" w:hAnsi="Courier New" w:cs="Courier New"/>
+                <w:sz w:val="16"/>
+                <w:szCs w:val="16"/>
+              </w:rPr>
+              <w:t>A</w:t>
+            </w:r>
+            <w:r>
+              <w:rPr>
+                <w:rFonts w:ascii="Courier New" w:eastAsia="Courier New" w:hAnsi="Courier New" w:cs="Courier New"/>
+                <w:sz w:val="16"/>
+                <w:szCs w:val="16"/>
+              </w:rPr>
+              <w:t>dult's helmet, size XL</w:t>
+            </w:r>
+            <w:r>
+              <w:rPr>
+                <w:rFonts w:ascii="Courier New" w:eastAsia="Courier New" w:hAnsi="Courier New" w:cs="Courier New"/>
+                <w:sz w:val="16"/>
+                <w:szCs w:val="16"/>
+              </w:rPr>
+              <w:t>"</w:t>
+            </w:r>
+          </w:p>
+        </w:tc>
+        <w:tc>
+          <w:tcPr>
+            <w:tcW w:w="1447" w:type="dxa"/>
             <w:tcBorders>
               <w:top w:val="single" w:sz="12" w:space="0" w:color="666666"/>
               <w:left w:val="single" w:sz="12" w:space="0" w:color="666666"/>
@@ -2099,32 +1966,26 @@
               <w:spacing w:line="240" w:lineRule="auto"/>
               <w:jc w:val="center"/>
               <w:rPr>
-                <w:rFonts w:ascii="Arial" w:eastAsia="Arial" w:hAnsi="Arial" w:cs="Arial"/>
-                <w:sz w:val="20"/>
-                <w:szCs w:val="20"/>
-              </w:rPr>
-            </w:pPr>
-            <w:r>
-              <w:rPr>
-                <w:rFonts w:ascii="Arial" w:eastAsia="Arial" w:hAnsi="Arial" w:cs="Arial"/>
-                <w:sz w:val="20"/>
-                <w:szCs w:val="20"/>
-              </w:rPr>
-              <w:t>62</w:t>
-            </w:r>
-            <w:r>
-              <w:rPr>
-                <w:rFonts w:ascii="Arial" w:eastAsia="Arial" w:hAnsi="Arial" w:cs="Arial"/>
-                <w:sz w:val="20"/>
-                <w:szCs w:val="20"/>
-              </w:rPr>
-              <w:t>4</w:t>
-            </w:r>
-          </w:p>
-        </w:tc>
-        <w:tc>
-          <w:tcPr>
-            <w:tcW w:w="2977" w:type="dxa"/>
+                <w:rFonts w:ascii="Arial" w:hAnsi="Arial" w:cs="Arial"/>
+                <w:sz w:val="20"/>
+                <w:szCs w:val="20"/>
+              </w:rPr>
+            </w:pPr>
+            <w:r>
+              <w:rPr>
+                <w:rFonts w:ascii="Arial" w:hAnsi="Arial" w:cs="Arial"/>
+                <w:sz w:val="20"/>
+                <w:szCs w:val="20"/>
+              </w:rPr>
+              <w:t>Passed</w:t>
+            </w:r>
+          </w:p>
+        </w:tc>
+      </w:tr>
+      <w:tr>
+        <w:tc>
+          <w:tcPr>
+            <w:tcW w:w="1518" w:type="dxa"/>
             <w:tcBorders>
               <w:top w:val="single" w:sz="12" w:space="0" w:color="666666"/>
               <w:left w:val="single" w:sz="12" w:space="0" w:color="666666"/>
@@ -2144,72 +2005,45 @@
             <w:pPr>
               <w:widowControl w:val="0"/>
               <w:spacing w:line="240" w:lineRule="auto"/>
-              <w:jc w:val="left"/>
-              <w:rPr>
-                <w:rFonts w:ascii="Arial Narrow" w:eastAsia="Courier New" w:hAnsi="Arial Narrow" w:cs="Courier New"/>
-                <w:sz w:val="20"/>
-                <w:szCs w:val="20"/>
-                <w:lang w:val="uk-UA"/>
-              </w:rPr>
-            </w:pPr>
-            <w:r>
-              <w:rPr>
-                <w:rFonts w:ascii="Arial Narrow" w:eastAsia="Courier New" w:hAnsi="Arial Narrow" w:cs="Courier New"/>
-                <w:sz w:val="20"/>
-                <w:szCs w:val="20"/>
-                <w:lang w:val="uk-UA"/>
-              </w:rPr>
-              <w:t>Вікно застосунку:</w:t>
-            </w:r>
-          </w:p>
-          <w:p>
-            <w:pPr>
-              <w:widowControl w:val="0"/>
-              <w:spacing w:line="240" w:lineRule="auto"/>
-              <w:jc w:val="left"/>
-              <w:rPr>
-                <w:rFonts w:ascii="Courier New" w:eastAsia="Courier New" w:hAnsi="Courier New" w:cs="Courier New"/>
-                <w:sz w:val="20"/>
-                <w:szCs w:val="20"/>
-              </w:rPr>
-            </w:pPr>
-            <w:r>
-              <w:rPr>
-                <w:rFonts w:ascii="Courier New" w:eastAsia="Courier New" w:hAnsi="Courier New" w:cs="Courier New"/>
-                <w:sz w:val="16"/>
-                <w:szCs w:val="16"/>
-              </w:rPr>
-              <w:t>"</w:t>
-            </w:r>
-            <w:r>
-              <w:rPr>
-                <w:rFonts w:ascii="Courier New" w:hAnsi="Courier New" w:cs="Courier New"/>
-                <w:sz w:val="16"/>
-                <w:szCs w:val="16"/>
-              </w:rPr>
-              <w:t>A</w:t>
-            </w:r>
-            <w:r>
-              <w:rPr>
-                <w:rFonts w:ascii="Courier New" w:eastAsia="Courier New" w:hAnsi="Courier New" w:cs="Courier New"/>
-                <w:sz w:val="16"/>
-                <w:szCs w:val="16"/>
-              </w:rPr>
-              <w:t>dult's helmet, size XL</w:t>
-            </w:r>
-            <w:r>
-              <w:rPr>
-                <w:rFonts w:ascii="Courier New" w:eastAsia="Courier New" w:hAnsi="Courier New" w:cs="Courier New"/>
-                <w:sz w:val="16"/>
-                <w:szCs w:val="16"/>
-              </w:rPr>
-              <w:t>"</w:t>
-            </w:r>
-          </w:p>
-        </w:tc>
-        <w:tc>
-          <w:tcPr>
-            <w:tcW w:w="1447" w:type="dxa"/>
+              <w:jc w:val="center"/>
+              <w:rPr>
+                <w:rFonts w:ascii="Arial Narrow" w:hAnsi="Arial Narrow"/>
+                <w:sz w:val="20"/>
+                <w:szCs w:val="20"/>
+                <w:lang w:val="uk-UA"/>
+              </w:rPr>
+            </w:pPr>
+            <w:r>
+              <w:rPr>
+                <w:rFonts w:ascii="Arial Narrow" w:hAnsi="Arial Narrow"/>
+                <w:sz w:val="20"/>
+                <w:szCs w:val="20"/>
+                <w:lang w:val="uk-UA"/>
+              </w:rPr>
+              <w:t>T</w:t>
+            </w:r>
+            <w:r>
+              <w:rPr>
+                <w:rFonts w:ascii="Arial Narrow" w:hAnsi="Arial Narrow"/>
+                <w:sz w:val="20"/>
+                <w:szCs w:val="20"/>
+              </w:rPr>
+              <w:t>C-</w:t>
+            </w:r>
+            <w:r>
+              <w:rPr>
+                <w:rFonts w:ascii="Arial Narrow" w:hAnsi="Arial Narrow"/>
+                <w:sz w:val="20"/>
+                <w:szCs w:val="20"/>
+                <w:lang w:val="uk-UA"/>
+              </w:rPr>
+              <w:t>05</w:t>
+            </w:r>
+          </w:p>
+        </w:tc>
+        <w:tc>
+          <w:tcPr>
+            <w:tcW w:w="3118" w:type="dxa"/>
             <w:tcBorders>
               <w:top w:val="single" w:sz="12" w:space="0" w:color="666666"/>
               <w:left w:val="single" w:sz="12" w:space="0" w:color="666666"/>
@@ -2231,18 +2065,32 @@
               <w:spacing w:line="240" w:lineRule="auto"/>
               <w:jc w:val="center"/>
               <w:rPr>
-                <w:rFonts w:ascii="Arial" w:hAnsi="Arial" w:cs="Arial"/>
-                <w:sz w:val="20"/>
-                <w:szCs w:val="20"/>
-              </w:rPr>
-            </w:pPr>
-          </w:p>
-        </w:tc>
-      </w:tr>
-      <w:tr>
-        <w:tc>
-          <w:tcPr>
-            <w:tcW w:w="1518" w:type="dxa"/>
+                <w:rFonts w:ascii="Arial" w:eastAsia="Arial" w:hAnsi="Arial" w:cs="Arial"/>
+                <w:sz w:val="20"/>
+                <w:szCs w:val="20"/>
+              </w:rPr>
+            </w:pPr>
+            <w:r>
+              <w:rPr>
+                <w:rFonts w:ascii="Arial" w:eastAsia="Arial" w:hAnsi="Arial" w:cs="Arial"/>
+                <w:sz w:val="20"/>
+                <w:szCs w:val="20"/>
+              </w:rPr>
+              <w:t>62</w:t>
+            </w:r>
+            <w:r>
+              <w:rPr>
+                <w:rFonts w:ascii="Arial" w:eastAsia="Arial" w:hAnsi="Arial" w:cs="Arial"/>
+                <w:sz w:val="20"/>
+                <w:szCs w:val="20"/>
+              </w:rPr>
+              <w:t>5</w:t>
+            </w:r>
+          </w:p>
+        </w:tc>
+        <w:tc>
+          <w:tcPr>
+            <w:tcW w:w="2977" w:type="dxa"/>
             <w:tcBorders>
               <w:top w:val="single" w:sz="12" w:space="0" w:color="666666"/>
               <w:left w:val="single" w:sz="12" w:space="0" w:color="666666"/>
@@ -2262,45 +2110,73 @@
             <w:pPr>
               <w:widowControl w:val="0"/>
               <w:spacing w:line="240" w:lineRule="auto"/>
-              <w:jc w:val="center"/>
-              <w:rPr>
-                <w:rFonts w:ascii="Arial Narrow" w:hAnsi="Arial Narrow"/>
-                <w:sz w:val="20"/>
-                <w:szCs w:val="20"/>
-                <w:lang w:val="uk-UA"/>
-              </w:rPr>
-            </w:pPr>
-            <w:r>
-              <w:rPr>
-                <w:rFonts w:ascii="Arial Narrow" w:hAnsi="Arial Narrow"/>
-                <w:sz w:val="20"/>
-                <w:szCs w:val="20"/>
-                <w:lang w:val="uk-UA"/>
-              </w:rPr>
-              <w:t>T</w:t>
-            </w:r>
-            <w:r>
-              <w:rPr>
-                <w:rFonts w:ascii="Arial Narrow" w:hAnsi="Arial Narrow"/>
-                <w:sz w:val="20"/>
-                <w:szCs w:val="20"/>
-              </w:rPr>
-              <w:t>C-</w:t>
-            </w:r>
-            <w:r>
-              <w:rPr>
-                <w:rFonts w:ascii="Arial Narrow" w:hAnsi="Arial Narrow"/>
-                <w:sz w:val="20"/>
-                <w:szCs w:val="20"/>
-                <w:lang w:val="uk-UA"/>
-              </w:rPr>
-              <w:t>05</w:t>
-            </w:r>
-          </w:p>
-        </w:tc>
-        <w:tc>
-          <w:tcPr>
-            <w:tcW w:w="3118" w:type="dxa"/>
+              <w:jc w:val="left"/>
+              <w:rPr>
+                <w:rFonts w:ascii="Arial Narrow" w:eastAsia="Courier New" w:hAnsi="Arial Narrow" w:cs="Courier New"/>
+                <w:sz w:val="20"/>
+                <w:szCs w:val="20"/>
+                <w:lang w:val="uk-UA"/>
+              </w:rPr>
+            </w:pPr>
+            <w:r>
+              <w:rPr>
+                <w:rFonts w:ascii="Arial Narrow" w:eastAsia="Courier New" w:hAnsi="Arial Narrow" w:cs="Courier New"/>
+                <w:sz w:val="20"/>
+                <w:szCs w:val="20"/>
+                <w:lang w:val="uk-UA"/>
+              </w:rPr>
+              <w:t>Вікно застосунку:</w:t>
+            </w:r>
+          </w:p>
+          <w:p>
+            <w:pPr>
+              <w:widowControl w:val="0"/>
+              <w:spacing w:line="240" w:lineRule="auto"/>
+              <w:jc w:val="left"/>
+              <w:rPr>
+                <w:rFonts w:ascii="Courier New" w:eastAsia="Courier New" w:hAnsi="Courier New" w:cs="Courier New"/>
+                <w:sz w:val="20"/>
+                <w:szCs w:val="20"/>
+                <w:lang w:val="uk-UA"/>
+              </w:rPr>
+            </w:pPr>
+            <w:r>
+              <w:rPr>
+                <w:rFonts w:ascii="Courier New" w:eastAsia="Courier New" w:hAnsi="Courier New" w:cs="Courier New"/>
+                <w:sz w:val="16"/>
+                <w:szCs w:val="16"/>
+              </w:rPr>
+              <w:t>"</w:t>
+            </w:r>
+            <w:r>
+              <w:rPr>
+                <w:rFonts w:ascii="Courier New" w:eastAsia="Courier New" w:hAnsi="Courier New" w:cs="Courier New"/>
+                <w:sz w:val="16"/>
+                <w:szCs w:val="16"/>
+              </w:rPr>
+              <w:t>Your size is not in the table</w:t>
+            </w:r>
+            <w:r>
+              <w:rPr>
+                <w:rFonts w:ascii="Courier New" w:eastAsia="Courier New" w:hAnsi="Courier New" w:cs="Courier New"/>
+                <w:sz w:val="16"/>
+                <w:szCs w:val="16"/>
+              </w:rPr>
+              <w:t xml:space="preserve"> </w:t>
+            </w:r>
+            <w:r>
+              <w:rPr>
+                <w:rFonts w:ascii="Courier New" w:eastAsia="Courier New" w:hAnsi="Courier New" w:cs="Courier New"/>
+                <w:sz w:val="16"/>
+                <w:szCs w:val="16"/>
+              </w:rPr>
+              <w:t>"</w:t>
+            </w:r>
+          </w:p>
+        </w:tc>
+        <w:tc>
+          <w:tcPr>
+            <w:tcW w:w="1447" w:type="dxa"/>
             <w:tcBorders>
               <w:top w:val="single" w:sz="12" w:space="0" w:color="666666"/>
               <w:left w:val="single" w:sz="12" w:space="0" w:color="666666"/>
@@ -2322,145 +2198,20 @@
               <w:spacing w:line="240" w:lineRule="auto"/>
               <w:jc w:val="center"/>
               <w:rPr>
-                <w:rFonts w:ascii="Arial" w:eastAsia="Arial" w:hAnsi="Arial" w:cs="Arial"/>
-                <w:sz w:val="20"/>
-                <w:szCs w:val="20"/>
-              </w:rPr>
-            </w:pPr>
-            <w:r>
-              <w:rPr>
-                <w:rFonts w:ascii="Arial" w:eastAsia="Arial" w:hAnsi="Arial" w:cs="Arial"/>
-                <w:sz w:val="20"/>
-                <w:szCs w:val="20"/>
-              </w:rPr>
-              <w:t>62</w:t>
-            </w:r>
-            <w:r>
-              <w:rPr>
-                <w:rFonts w:ascii="Arial" w:eastAsia="Arial" w:hAnsi="Arial" w:cs="Arial"/>
-                <w:sz w:val="20"/>
-                <w:szCs w:val="20"/>
-              </w:rPr>
-              <w:t>5</w:t>
-            </w:r>
-          </w:p>
-        </w:tc>
-        <w:tc>
-          <w:tcPr>
-            <w:tcW w:w="2977" w:type="dxa"/>
-            <w:tcBorders>
-              <w:top w:val="single" w:sz="12" w:space="0" w:color="666666"/>
-              <w:left w:val="single" w:sz="12" w:space="0" w:color="666666"/>
-              <w:bottom w:val="single" w:sz="12" w:space="0" w:color="666666"/>
-              <w:right w:val="single" w:sz="12" w:space="0" w:color="666666"/>
-            </w:tcBorders>
-            <w:tcMar>
-              <w:top w:w="100" w:type="dxa"/>
-              <w:left w:w="100" w:type="dxa"/>
-              <w:bottom w:w="100" w:type="dxa"/>
-              <w:right w:w="100" w:type="dxa"/>
-            </w:tcMar>
-            <w:vAlign w:val="center"/>
-            <w:hideMark/>
-          </w:tcPr>
-          <w:p>
-            <w:pPr>
-              <w:widowControl w:val="0"/>
-              <w:spacing w:line="240" w:lineRule="auto"/>
-              <w:jc w:val="left"/>
-              <w:rPr>
-                <w:rFonts w:ascii="Arial Narrow" w:eastAsia="Courier New" w:hAnsi="Arial Narrow" w:cs="Courier New"/>
-                <w:sz w:val="20"/>
-                <w:szCs w:val="20"/>
-                <w:lang w:val="uk-UA"/>
-              </w:rPr>
-            </w:pPr>
-            <w:r>
-              <w:rPr>
-                <w:rFonts w:ascii="Arial Narrow" w:eastAsia="Courier New" w:hAnsi="Arial Narrow" w:cs="Courier New"/>
-                <w:sz w:val="20"/>
-                <w:szCs w:val="20"/>
-                <w:lang w:val="uk-UA"/>
-              </w:rPr>
-              <w:t>Вікно застосунку:</w:t>
-            </w:r>
-          </w:p>
-          <w:p>
-            <w:pPr>
-              <w:widowControl w:val="0"/>
-              <w:spacing w:line="240" w:lineRule="auto"/>
-              <w:jc w:val="left"/>
-              <w:rPr>
-                <w:rFonts w:ascii="Courier New" w:eastAsia="Courier New" w:hAnsi="Courier New" w:cs="Courier New"/>
-                <w:sz w:val="20"/>
-                <w:szCs w:val="20"/>
-                <w:lang w:val="uk-UA"/>
-              </w:rPr>
-            </w:pPr>
-            <w:r>
-              <w:rPr>
-                <w:rFonts w:ascii="Courier New" w:eastAsia="Courier New" w:hAnsi="Courier New" w:cs="Courier New"/>
-                <w:sz w:val="16"/>
-                <w:szCs w:val="16"/>
-              </w:rPr>
-              <w:t>"</w:t>
-            </w:r>
-            <w:r>
-              <w:rPr>
-                <w:rFonts w:ascii="Courier New" w:eastAsia="Courier New" w:hAnsi="Courier New" w:cs="Courier New"/>
-                <w:sz w:val="16"/>
-                <w:szCs w:val="16"/>
-              </w:rPr>
-              <w:t>Your size is not in the table</w:t>
-            </w:r>
-            <w:r>
-              <w:rPr>
-                <w:rFonts w:ascii="Courier New" w:eastAsia="Courier New" w:hAnsi="Courier New" w:cs="Courier New"/>
-                <w:sz w:val="16"/>
-                <w:szCs w:val="16"/>
-              </w:rPr>
-              <w:t xml:space="preserve"> </w:t>
-            </w:r>
-            <w:r>
-              <w:rPr>
-                <w:rFonts w:ascii="Courier New" w:eastAsia="Courier New" w:hAnsi="Courier New" w:cs="Courier New"/>
-                <w:sz w:val="16"/>
-                <w:szCs w:val="16"/>
-              </w:rPr>
-              <w:t>"</w:t>
-            </w:r>
-          </w:p>
-        </w:tc>
-        <w:tc>
-          <w:tcPr>
-            <w:tcW w:w="1447" w:type="dxa"/>
-            <w:tcBorders>
-              <w:top w:val="single" w:sz="12" w:space="0" w:color="666666"/>
-              <w:left w:val="single" w:sz="12" w:space="0" w:color="666666"/>
-              <w:bottom w:val="single" w:sz="12" w:space="0" w:color="666666"/>
-              <w:right w:val="single" w:sz="12" w:space="0" w:color="666666"/>
-            </w:tcBorders>
-            <w:tcMar>
-              <w:top w:w="100" w:type="dxa"/>
-              <w:left w:w="100" w:type="dxa"/>
-              <w:bottom w:w="100" w:type="dxa"/>
-              <w:right w:w="100" w:type="dxa"/>
-            </w:tcMar>
-            <w:vAlign w:val="center"/>
-            <w:hideMark/>
-          </w:tcPr>
-          <w:p>
-            <w:pPr>
-              <w:widowControl w:val="0"/>
-              <w:spacing w:line="240" w:lineRule="auto"/>
-              <w:jc w:val="center"/>
-              <w:rPr>
                 <w:rFonts w:ascii="Arial" w:hAnsi="Arial" w:cs="Arial"/>
                 <w:sz w:val="20"/>
                 <w:szCs w:val="20"/>
                 <w:lang w:val="ru-RU"/>
               </w:rPr>
             </w:pPr>
+            <w:r>
+              <w:rPr>
+                <w:rFonts w:ascii="Arial" w:hAnsi="Arial" w:cs="Arial"/>
+                <w:sz w:val="20"/>
+                <w:szCs w:val="20"/>
+              </w:rPr>
+              <w:t>Passed</w:t>
+            </w:r>
           </w:p>
         </w:tc>
       </w:tr>

</xml_diff>

<commit_message>
all test cases from Test Suite 9.2 were rated as «Passed»
</commit_message>
<xml_diff>
--- a/lab09/TestSuite/TS_9_2.docx
+++ b/lab09/TestSuite/TS_9_2.docx
@@ -1316,7 +1316,15 @@
                 <w:sz w:val="20"/>
                 <w:szCs w:val="20"/>
               </w:rPr>
-              <w:t>Passed</w:t>
+              <w:t>Passe</w:t>
+            </w:r>
+            <w:r>
+              <w:rPr>
+                <w:rFonts w:ascii="Arial" w:hAnsi="Arial" w:cs="Arial"/>
+                <w:sz w:val="20"/>
+                <w:szCs w:val="20"/>
+              </w:rPr>
+              <w:t>d</w:t>
             </w:r>
           </w:p>
         </w:tc>

</xml_diff>